<commit_message>
add new dataset and add some exprement 增加新的参数
写了一部分论文

增加图像增强
</commit_message>
<xml_diff>
--- a/Doc/卢韬-本科毕设-论文一稿.docx
+++ b/Doc/卢韬-本科毕设-论文一稿.docx
@@ -4,19 +4,12 @@
   <w:body>
     <w:p>
       <w:pPr>
-        <w:widowControl w:val="0"/>
-        <w:ind w:left="440" w:hanging="440" w:hangingChars="100"/>
-        <w:rPr>
-          <w:rFonts w:ascii="Times New Roman" w:hAnsi="Times New Roman" w:eastAsia="宋体" w:cs="Times New Roman"/>
-          <w:sz w:val="44"/>
-          <w:szCs w:val="44"/>
-        </w:rPr>
-      </w:pPr>
-      <w:r>
-        <w:rPr>
-          <w:rFonts w:hint="eastAsia" w:ascii="Times New Roman" w:hAnsi="Times New Roman" w:eastAsia="宋体" w:cs="Times New Roman"/>
-          <w:sz w:val="44"/>
-          <w:szCs w:val="44"/>
+        <w:pStyle w:val="2"/>
+        <w:bidi w:val="0"/>
+      </w:pPr>
+      <w:r>
+        <w:rPr>
+          <w:rFonts w:hint="eastAsia"/>
         </w:rPr>
         <w:t>选题意义：</w:t>
       </w:r>
@@ -423,12 +416,8 @@
     <w:p>
       <w:pPr>
         <w:pStyle w:val="2"/>
-        <w:numPr>
-          <w:ilvl w:val="0"/>
-          <w:numId w:val="0"/>
-        </w:numPr>
         <w:bidi w:val="0"/>
-        <w:ind w:leftChars="0"/>
+        <w:ind w:left="425" w:leftChars="0" w:hanging="425" w:firstLineChars="0"/>
       </w:pPr>
       <w:r>
         <w:rPr>
@@ -892,7 +881,7 @@
     </w:p>
     <w:p>
       <w:pPr>
-        <w:pStyle w:val="3"/>
+        <w:pStyle w:val="4"/>
         <w:bidi w:val="0"/>
         <w:rPr>
           <w:rFonts w:hint="default"/>
@@ -904,7 +893,7 @@
           <w:rFonts w:hint="eastAsia"/>
           <w:lang w:val="en-US" w:eastAsia="zh-CN"/>
         </w:rPr>
-        <w:t>带钢表面缺陷检测</w:t>
+        <w:t>带钢表面缺陷检测数据</w:t>
       </w:r>
     </w:p>
     <w:p>
@@ -3490,6 +3479,7 @@
             <w:tcBorders>
               <w:top w:val="nil"/>
               <w:left w:val="nil"/>
+              <w:bottom w:val="nil"/>
             </w:tcBorders>
           </w:tcPr>
           <w:p>
@@ -3519,6 +3509,79 @@
             <w:tcW w:w="3950" w:type="dxa"/>
             <w:tcBorders>
               <w:top w:val="nil"/>
+              <w:bottom w:val="nil"/>
+            </w:tcBorders>
+          </w:tcPr>
+          <w:p>
+            <w:pPr>
+              <w:widowControl w:val="0"/>
+              <w:spacing w:line="440" w:lineRule="exact"/>
+              <w:jc w:val="left"/>
+              <w:rPr>
+                <w:rFonts w:hint="eastAsia" w:ascii="Times New Roman" w:hAnsi="Times New Roman" w:eastAsia="宋体" w:cs="Times New Roman"/>
+                <w:sz w:val="20"/>
+                <w:szCs w:val="20"/>
+                <w:vertAlign w:val="baseline"/>
+              </w:rPr>
+            </w:pPr>
+          </w:p>
+        </w:tc>
+      </w:tr>
+      <w:tr>
+        <w:tblPrEx>
+          <w:tblBorders>
+            <w:top w:val="single" w:color="auto" w:sz="4" w:space="0"/>
+            <w:left w:val="single" w:color="auto" w:sz="4" w:space="0"/>
+            <w:bottom w:val="single" w:color="auto" w:sz="4" w:space="0"/>
+            <w:right w:val="single" w:color="auto" w:sz="4" w:space="0"/>
+            <w:insideH w:val="single" w:color="auto" w:sz="4" w:space="0"/>
+            <w:insideV w:val="single" w:color="auto" w:sz="4" w:space="0"/>
+          </w:tblBorders>
+          <w:tblCellMar>
+            <w:left w:w="108" w:type="dxa"/>
+            <w:right w:w="108" w:type="dxa"/>
+          </w:tblCellMar>
+        </w:tblPrEx>
+        <w:trPr>
+          <w:trHeight w:val="474" w:hRule="atLeast"/>
+          <w:jc w:val="center"/>
+        </w:trPr>
+        <w:tc>
+          <w:tcPr>
+            <w:tcW w:w="3949" w:type="dxa"/>
+            <w:tcBorders>
+              <w:top w:val="nil"/>
+              <w:left w:val="nil"/>
+            </w:tcBorders>
+          </w:tcPr>
+          <w:p>
+            <w:pPr>
+              <w:widowControl w:val="0"/>
+              <w:spacing w:line="440" w:lineRule="exact"/>
+              <w:jc w:val="left"/>
+              <w:rPr>
+                <w:rFonts w:hint="default" w:ascii="Times New Roman" w:hAnsi="Times New Roman" w:eastAsia="宋体" w:cs="Times New Roman"/>
+                <w:sz w:val="20"/>
+                <w:szCs w:val="20"/>
+                <w:lang w:val="en-US" w:eastAsia="zh-CN"/>
+              </w:rPr>
+            </w:pPr>
+            <w:r>
+              <w:rPr>
+                <w:rFonts w:hint="eastAsia" w:ascii="Times New Roman" w:hAnsi="Times New Roman" w:eastAsia="宋体" w:cs="Times New Roman"/>
+                <w:sz w:val="20"/>
+                <w:szCs w:val="20"/>
+                <w:lang w:val="en-US" w:eastAsia="zh-CN"/>
+              </w:rPr>
+              <w:t>分辨率</w:t>
+            </w:r>
+          </w:p>
+        </w:tc>
+        <w:tc>
+          <w:tcPr>
+            <w:tcW w:w="3950" w:type="dxa"/>
+            <w:tcBorders>
+              <w:top w:val="nil"/>
             </w:tcBorders>
           </w:tcPr>
           <w:p>
@@ -3761,6 +3824,461 @@
     </w:p>
     <w:p>
       <w:pPr>
+        <w:widowControl w:val="0"/>
+        <w:spacing w:line="440" w:lineRule="exact"/>
+        <w:ind w:firstLine="480"/>
+        <w:jc w:val="left"/>
+        <w:rPr>
+          <w:rFonts w:hint="eastAsia" w:ascii="Times New Roman" w:hAnsi="Times New Roman" w:eastAsia="宋体" w:cs="Times New Roman"/>
+          <w:color w:val="0000FF"/>
+          <w:sz w:val="24"/>
+          <w:szCs w:val="24"/>
+          <w:lang w:val="zh-CN"/>
+        </w:rPr>
+      </w:pPr>
+    </w:p>
+    <w:p>
+      <w:pPr>
+        <w:widowControl w:val="0"/>
+        <w:spacing w:line="440" w:lineRule="exact"/>
+        <w:ind w:firstLine="480"/>
+        <w:jc w:val="left"/>
+        <w:rPr>
+          <w:rFonts w:hint="eastAsia" w:ascii="Times New Roman" w:hAnsi="Times New Roman" w:eastAsia="宋体" w:cs="Times New Roman"/>
+          <w:color w:val="ED7D31" w:themeColor="accent2"/>
+          <w:sz w:val="20"/>
+          <w:szCs w:val="20"/>
+          <w:lang w:val="en-US" w:eastAsia="zh-CN"/>
+          <w14:textFill>
+            <w14:solidFill>
+              <w14:schemeClr w14:val="accent2"/>
+            </w14:solidFill>
+          </w14:textFill>
+        </w:rPr>
+      </w:pPr>
+      <w:r>
+        <w:rPr>
+          <w:rFonts w:hint="eastAsia" w:ascii="Times New Roman" w:hAnsi="Times New Roman" w:eastAsia="宋体" w:cs="Times New Roman"/>
+          <w:color w:val="ED7D31" w:themeColor="accent2"/>
+          <w:sz w:val="20"/>
+          <w:szCs w:val="20"/>
+          <w:lang w:val="en-US" w:eastAsia="zh-CN"/>
+          <w14:textFill>
+            <w14:solidFill>
+              <w14:schemeClr w14:val="accent2"/>
+            </w14:solidFill>
+          </w14:textFill>
+        </w:rPr>
+        <w:t>分辨率对网络结构（比如网络深度）的影响。用于说明NAS而不是域适应的效果。</w:t>
+      </w:r>
+    </w:p>
+    <w:p>
+      <w:pPr>
+        <w:widowControl w:val="0"/>
+        <w:spacing w:line="440" w:lineRule="exact"/>
+        <w:ind w:firstLine="480"/>
+        <w:jc w:val="left"/>
+        <w:rPr>
+          <w:rFonts w:hint="default" w:ascii="Times New Roman" w:hAnsi="Times New Roman" w:eastAsia="宋体"/>
+          <w:color w:val="ED7D31" w:themeColor="accent2"/>
+          <w:sz w:val="20"/>
+          <w:szCs w:val="20"/>
+          <w:lang w:val="en-US" w:eastAsia="zh-CN"/>
+          <w14:textFill>
+            <w14:solidFill>
+              <w14:schemeClr w14:val="accent2"/>
+            </w14:solidFill>
+          </w14:textFill>
+        </w:rPr>
+      </w:pPr>
+      <w:r>
+        <w:rPr>
+          <w:rFonts w:hint="eastAsia" w:ascii="Times New Roman" w:hAnsi="Times New Roman" w:eastAsia="宋体"/>
+          <w:color w:val="ED7D31" w:themeColor="accent2"/>
+          <w:sz w:val="20"/>
+          <w:szCs w:val="20"/>
+          <w:lang w:val="en-US" w:eastAsia="zh-CN"/>
+          <w14:textFill>
+            <w14:solidFill>
+              <w14:schemeClr w14:val="accent2"/>
+            </w14:solidFill>
+          </w14:textFill>
+        </w:rPr>
+        <w:t>实验表明，对于特定的</w:t>
+      </w:r>
+      <w:r>
+        <w:rPr>
+          <w:rFonts w:hint="default" w:ascii="Times New Roman" w:hAnsi="Times New Roman" w:eastAsia="宋体"/>
+          <w:color w:val="ED7D31" w:themeColor="accent2"/>
+          <w:sz w:val="20"/>
+          <w:szCs w:val="20"/>
+          <w:lang w:val="en-US" w:eastAsia="zh-CN"/>
+          <w14:textFill>
+            <w14:solidFill>
+              <w14:schemeClr w14:val="accent2"/>
+            </w14:solidFill>
+          </w14:textFill>
+        </w:rPr>
+        <w:t>任务类型、数据集特性、网络架构</w:t>
+      </w:r>
+      <w:r>
+        <w:rPr>
+          <w:rFonts w:hint="eastAsia" w:ascii="Times New Roman" w:hAnsi="Times New Roman" w:eastAsia="宋体"/>
+          <w:color w:val="ED7D31" w:themeColor="accent2"/>
+          <w:sz w:val="20"/>
+          <w:szCs w:val="20"/>
+          <w:lang w:val="en-US" w:eastAsia="zh-CN"/>
+          <w14:textFill>
+            <w14:solidFill>
+              <w14:schemeClr w14:val="accent2"/>
+            </w14:solidFill>
+          </w14:textFill>
+        </w:rPr>
+        <w:t>模式，</w:t>
+      </w:r>
+      <w:r>
+        <w:rPr>
+          <w:rFonts w:hint="default" w:ascii="Times New Roman" w:hAnsi="Times New Roman" w:eastAsia="宋体"/>
+          <w:color w:val="ED7D31" w:themeColor="accent2"/>
+          <w:sz w:val="20"/>
+          <w:szCs w:val="20"/>
+          <w:lang w:val="en-US" w:eastAsia="zh-CN"/>
+          <w14:textFill>
+            <w14:solidFill>
+              <w14:schemeClr w14:val="accent2"/>
+            </w14:solidFill>
+          </w14:textFill>
+        </w:rPr>
+        <w:t>图像分辨率对于神经网络深度的需求存在</w:t>
+      </w:r>
+      <w:r>
+        <w:rPr>
+          <w:rFonts w:hint="eastAsia" w:ascii="Times New Roman" w:hAnsi="Times New Roman" w:eastAsia="宋体"/>
+          <w:color w:val="ED7D31" w:themeColor="accent2"/>
+          <w:sz w:val="20"/>
+          <w:szCs w:val="20"/>
+          <w:lang w:val="en-US" w:eastAsia="zh-CN"/>
+          <w14:textFill>
+            <w14:solidFill>
+              <w14:schemeClr w14:val="accent2"/>
+            </w14:solidFill>
+          </w14:textFill>
+        </w:rPr>
+        <w:t>相关性</w:t>
+      </w:r>
+      <w:r>
+        <w:rPr>
+          <w:rFonts w:hint="default" w:ascii="Times New Roman" w:hAnsi="Times New Roman" w:eastAsia="宋体"/>
+          <w:color w:val="ED7D31" w:themeColor="accent2"/>
+          <w:sz w:val="20"/>
+          <w:szCs w:val="20"/>
+          <w:lang w:val="en-US" w:eastAsia="zh-CN"/>
+          <w14:textFill>
+            <w14:solidFill>
+              <w14:schemeClr w14:val="accent2"/>
+            </w14:solidFill>
+          </w14:textFill>
+        </w:rPr>
+        <w:t>。较高的图像分辨率需更深的神经网络来获得更好的性能，而较低的图像分辨率</w:t>
+      </w:r>
+      <w:r>
+        <w:rPr>
+          <w:rFonts w:hint="eastAsia" w:ascii="Times New Roman" w:hAnsi="Times New Roman" w:eastAsia="宋体"/>
+          <w:color w:val="ED7D31" w:themeColor="accent2"/>
+          <w:sz w:val="20"/>
+          <w:szCs w:val="20"/>
+          <w:lang w:val="en-US" w:eastAsia="zh-CN"/>
+          <w14:textFill>
+            <w14:solidFill>
+              <w14:schemeClr w14:val="accent2"/>
+            </w14:solidFill>
+          </w14:textFill>
+        </w:rPr>
+        <w:t>需要</w:t>
+      </w:r>
+      <w:r>
+        <w:rPr>
+          <w:rFonts w:hint="default" w:ascii="Times New Roman" w:hAnsi="Times New Roman" w:eastAsia="宋体"/>
+          <w:color w:val="ED7D31" w:themeColor="accent2"/>
+          <w:sz w:val="20"/>
+          <w:szCs w:val="20"/>
+          <w:lang w:val="en-US" w:eastAsia="zh-CN"/>
+          <w14:textFill>
+            <w14:solidFill>
+              <w14:schemeClr w14:val="accent2"/>
+            </w14:solidFill>
+          </w14:textFill>
+        </w:rPr>
+        <w:t>使用较浅的神经网络</w:t>
+      </w:r>
+      <w:r>
+        <w:rPr>
+          <w:rFonts w:hint="eastAsia" w:ascii="Times New Roman" w:hAnsi="Times New Roman" w:eastAsia="宋体"/>
+          <w:color w:val="ED7D31" w:themeColor="accent2"/>
+          <w:sz w:val="20"/>
+          <w:szCs w:val="20"/>
+          <w:lang w:val="en-US" w:eastAsia="zh-CN"/>
+          <w14:textFill>
+            <w14:solidFill>
+              <w14:schemeClr w14:val="accent2"/>
+            </w14:solidFill>
+          </w14:textFill>
+        </w:rPr>
+        <w:t>防止参数量过大而过拟合</w:t>
+      </w:r>
+      <w:r>
+        <w:rPr>
+          <w:rFonts w:hint="default" w:ascii="Times New Roman" w:hAnsi="Times New Roman" w:eastAsia="宋体"/>
+          <w:color w:val="ED7D31" w:themeColor="accent2"/>
+          <w:sz w:val="20"/>
+          <w:szCs w:val="20"/>
+          <w:lang w:val="en-US" w:eastAsia="zh-CN"/>
+          <w14:textFill>
+            <w14:solidFill>
+              <w14:schemeClr w14:val="accent2"/>
+            </w14:solidFill>
+          </w14:textFill>
+        </w:rPr>
+        <w:t>。这是因为高分辨率图像包含更多的细节和信息，需要更多的层次和复杂性来捕捉这些信息。而低分辨率图像由于信息较少，相对简单，可能不需要过多的网络深度。</w:t>
+      </w:r>
+    </w:p>
+    <w:p>
+      <w:pPr>
+        <w:widowControl w:val="0"/>
+        <w:spacing w:line="440" w:lineRule="exact"/>
+        <w:ind w:firstLine="480"/>
+        <w:jc w:val="left"/>
+        <w:rPr>
+          <w:rFonts w:hint="default" w:ascii="Times New Roman" w:hAnsi="Times New Roman" w:eastAsia="宋体"/>
+          <w:color w:val="ED7D31" w:themeColor="accent2"/>
+          <w:sz w:val="20"/>
+          <w:szCs w:val="20"/>
+          <w:lang w:val="en-US" w:eastAsia="zh-CN"/>
+          <w14:textFill>
+            <w14:solidFill>
+              <w14:schemeClr w14:val="accent2"/>
+            </w14:solidFill>
+          </w14:textFill>
+        </w:rPr>
+      </w:pPr>
+      <w:r>
+        <w:rPr>
+          <w:rFonts w:hint="eastAsia" w:ascii="Times New Roman" w:hAnsi="Times New Roman" w:eastAsia="宋体"/>
+          <w:color w:val="ED7D31" w:themeColor="accent2"/>
+          <w:sz w:val="20"/>
+          <w:szCs w:val="20"/>
+          <w:lang w:val="en-US" w:eastAsia="zh-CN"/>
+          <w14:textFill>
+            <w14:solidFill>
+              <w14:schemeClr w14:val="accent2"/>
+            </w14:solidFill>
+          </w14:textFill>
+        </w:rPr>
+        <w:t>为了进行实验，我们固定了</w:t>
+      </w:r>
+      <w:r>
+        <w:rPr>
+          <w:rFonts w:hint="default" w:ascii="Times New Roman" w:hAnsi="Times New Roman" w:eastAsia="宋体"/>
+          <w:color w:val="ED7D31" w:themeColor="accent2"/>
+          <w:sz w:val="20"/>
+          <w:szCs w:val="20"/>
+          <w:lang w:val="en-US" w:eastAsia="zh-CN"/>
+          <w14:textFill>
+            <w14:solidFill>
+              <w14:schemeClr w14:val="accent2"/>
+            </w14:solidFill>
+          </w14:textFill>
+        </w:rPr>
+        <w:t>网络的其他参数（如网络宽度、感受野等）</w:t>
+      </w:r>
+      <w:r>
+        <w:rPr>
+          <w:rFonts w:hint="eastAsia" w:ascii="Times New Roman" w:hAnsi="Times New Roman" w:eastAsia="宋体"/>
+          <w:color w:val="ED7D31" w:themeColor="accent2"/>
+          <w:sz w:val="20"/>
+          <w:szCs w:val="20"/>
+          <w:lang w:val="en-US" w:eastAsia="zh-CN"/>
+          <w14:textFill>
+            <w14:solidFill>
+              <w14:schemeClr w14:val="accent2"/>
+            </w14:solidFill>
+          </w14:textFill>
+        </w:rPr>
+        <w:t>并</w:t>
+      </w:r>
+      <w:r>
+        <w:rPr>
+          <w:rFonts w:hint="default" w:ascii="Times New Roman" w:hAnsi="Times New Roman" w:eastAsia="宋体"/>
+          <w:color w:val="ED7D31" w:themeColor="accent2"/>
+          <w:sz w:val="20"/>
+          <w:szCs w:val="20"/>
+          <w:lang w:val="en-US" w:eastAsia="zh-CN"/>
+          <w14:textFill>
+            <w14:solidFill>
+              <w14:schemeClr w14:val="accent2"/>
+            </w14:solidFill>
+          </w14:textFill>
+        </w:rPr>
+        <w:t>使用特定的网络架构（如金字塔网络、多尺度网络等）</w:t>
+      </w:r>
+      <w:r>
+        <w:rPr>
+          <w:rFonts w:hint="eastAsia" w:ascii="Times New Roman" w:hAnsi="Times New Roman" w:eastAsia="宋体"/>
+          <w:color w:val="ED7D31" w:themeColor="accent2"/>
+          <w:sz w:val="20"/>
+          <w:szCs w:val="20"/>
+          <w:lang w:val="en-US" w:eastAsia="zh-CN"/>
+          <w14:textFill>
+            <w14:solidFill>
+              <w14:schemeClr w14:val="accent2"/>
+            </w14:solidFill>
+          </w14:textFill>
+        </w:rPr>
+        <w:t>。</w:t>
+      </w:r>
+    </w:p>
+    <w:p>
+      <w:pPr>
+        <w:widowControl w:val="0"/>
+        <w:spacing w:line="440" w:lineRule="exact"/>
+        <w:ind w:firstLine="480"/>
+        <w:jc w:val="left"/>
+        <w:rPr>
+          <w:rFonts w:hint="default" w:ascii="Times New Roman" w:hAnsi="Times New Roman" w:eastAsia="宋体"/>
+          <w:color w:val="ED7D31" w:themeColor="accent2"/>
+          <w:sz w:val="20"/>
+          <w:szCs w:val="20"/>
+          <w:lang w:val="en-US" w:eastAsia="zh-CN"/>
+          <w14:textFill>
+            <w14:solidFill>
+              <w14:schemeClr w14:val="accent2"/>
+            </w14:solidFill>
+          </w14:textFill>
+        </w:rPr>
+      </w:pPr>
+      <w:r>
+        <w:rPr>
+          <w:rFonts w:hint="default" w:ascii="Times New Roman" w:hAnsi="Times New Roman" w:eastAsia="宋体"/>
+          <w:color w:val="ED7D31" w:themeColor="accent2"/>
+          <w:sz w:val="20"/>
+          <w:szCs w:val="20"/>
+          <w:lang w:val="en-US" w:eastAsia="zh-CN"/>
+          <w14:textFill>
+            <w14:solidFill>
+              <w14:schemeClr w14:val="accent2"/>
+            </w14:solidFill>
+          </w14:textFill>
+        </w:rPr>
+        <w:t>经典的VGGNet、GoogLeNet和ResNet等网络架构的研究中，通过在不同深度的网络中进行实验，发现较深的网络在高分辨率图像上能够获得更好的性能。这表明高分辨率图像可能需要更深的网络来捕获更丰富的特征信息。</w:t>
+      </w:r>
+    </w:p>
+    <w:p>
+      <w:pPr>
+        <w:widowControl w:val="0"/>
+        <w:spacing w:line="440" w:lineRule="exact"/>
+        <w:ind w:firstLine="480"/>
+        <w:jc w:val="left"/>
+        <w:rPr>
+          <w:rFonts w:hint="default" w:ascii="Times New Roman" w:hAnsi="Times New Roman" w:eastAsia="宋体"/>
+          <w:color w:val="ED7D31" w:themeColor="accent2"/>
+          <w:sz w:val="20"/>
+          <w:szCs w:val="20"/>
+          <w:lang w:val="en-US" w:eastAsia="zh-CN"/>
+          <w14:textFill>
+            <w14:solidFill>
+              <w14:schemeClr w14:val="accent2"/>
+            </w14:solidFill>
+          </w14:textFill>
+        </w:rPr>
+      </w:pPr>
+      <w:r>
+        <w:rPr>
+          <w:rFonts w:hint="default" w:ascii="Times New Roman" w:hAnsi="Times New Roman" w:eastAsia="宋体"/>
+          <w:color w:val="ED7D31" w:themeColor="accent2"/>
+          <w:sz w:val="20"/>
+          <w:szCs w:val="20"/>
+          <w:lang w:val="en-US" w:eastAsia="zh-CN"/>
+          <w14:textFill>
+            <w14:solidFill>
+              <w14:schemeClr w14:val="accent2"/>
+            </w14:solidFill>
+          </w14:textFill>
+        </w:rPr>
+        <w:t>此外，随着图像分辨率的增加，图像中的细节和信息量也增加，从而对网络的感知能力和表达能力提出了更高的要求。因此，较高的图像分辨率可能需要更深的网络来处理更复杂的特征和模式，以实现更好的性能。</w:t>
+      </w:r>
+    </w:p>
+    <w:p>
+      <w:pPr>
+        <w:widowControl w:val="0"/>
+        <w:spacing w:line="440" w:lineRule="exact"/>
+        <w:ind w:firstLine="480"/>
+        <w:jc w:val="left"/>
+        <w:rPr>
+          <w:rFonts w:hint="default" w:ascii="Times New Roman" w:hAnsi="Times New Roman" w:eastAsia="宋体"/>
+          <w:color w:val="ED7D31" w:themeColor="accent2"/>
+          <w:sz w:val="20"/>
+          <w:szCs w:val="20"/>
+          <w:lang w:val="en-US" w:eastAsia="zh-CN"/>
+          <w14:textFill>
+            <w14:solidFill>
+              <w14:schemeClr w14:val="accent2"/>
+            </w14:solidFill>
+          </w14:textFill>
+        </w:rPr>
+      </w:pPr>
+      <w:r>
+        <w:rPr>
+          <w:rFonts w:hint="default" w:ascii="Times New Roman" w:hAnsi="Times New Roman" w:eastAsia="宋体"/>
+          <w:color w:val="ED7D31" w:themeColor="accent2"/>
+          <w:sz w:val="20"/>
+          <w:szCs w:val="20"/>
+          <w:lang w:val="en-US" w:eastAsia="zh-CN"/>
+          <w14:textFill>
+            <w14:solidFill>
+              <w14:schemeClr w14:val="accent2"/>
+            </w14:solidFill>
+          </w14:textFill>
+        </w:rPr>
+        <w:t>这些论文以及其他相关研究表明，对于高分辨率图像，较深的神经网络通常能够获得更好的性能。然而，具体的结论仍需根据任务类型、数据集特性和网络架构等因素来确定，因此在实际应用中，需要进行具体的实验和分析。</w:t>
+      </w:r>
+    </w:p>
+    <w:p>
+      <w:pPr>
+        <w:widowControl w:val="0"/>
+        <w:spacing w:line="440" w:lineRule="exact"/>
+        <w:ind w:firstLine="480"/>
+        <w:jc w:val="left"/>
+        <w:rPr>
+          <w:rFonts w:hint="default" w:ascii="Times New Roman" w:hAnsi="Times New Roman" w:eastAsia="宋体"/>
+          <w:color w:val="ED7D31" w:themeColor="accent2"/>
+          <w:sz w:val="20"/>
+          <w:szCs w:val="20"/>
+          <w:lang w:val="en-US" w:eastAsia="zh-CN"/>
+          <w14:textFill>
+            <w14:solidFill>
+              <w14:schemeClr w14:val="accent2"/>
+            </w14:solidFill>
+          </w14:textFill>
+        </w:rPr>
+      </w:pPr>
+      <w:r>
+        <w:rPr>
+          <w:rFonts w:hint="eastAsia" w:ascii="Times New Roman" w:hAnsi="Times New Roman" w:eastAsia="宋体"/>
+          <w:color w:val="ED7D31" w:themeColor="accent2"/>
+          <w:sz w:val="20"/>
+          <w:szCs w:val="20"/>
+          <w:lang w:val="en-US" w:eastAsia="zh-CN"/>
+          <w14:textFill>
+            <w14:solidFill>
+              <w14:schemeClr w14:val="accent2"/>
+            </w14:solidFill>
+          </w14:textFill>
+        </w:rPr>
+        <w:t>防止每一次部署都需要重新确定网络结构，就需要NAS搜索。</w:t>
+      </w:r>
+    </w:p>
+    <w:p>
+      <w:pPr>
         <w:pStyle w:val="4"/>
         <w:bidi w:val="0"/>
         <w:rPr>
@@ -5775,17 +6293,7 @@
           <w:sz w:val="24"/>
           <w:szCs w:val="24"/>
         </w:rPr>
-        <w:t>通</w:t>
-      </w:r>
-      <w:bookmarkStart w:id="1" w:name="_GoBack"/>
-      <w:bookmarkEnd w:id="1"/>
-      <w:r>
-        <w:rPr>
-          <w:rFonts w:ascii="Times New Roman" w:hAnsi="Times New Roman" w:eastAsia="宋体" w:cs="Times New Roman"/>
-          <w:sz w:val="24"/>
-          <w:szCs w:val="24"/>
-        </w:rPr>
-        <w:t>过热力图可视化</w:t>
+        <w:t>通过热力图可视化</w:t>
       </w:r>
       <w:r>
         <w:rPr>
@@ -5836,6 +6344,18 @@
           <w:szCs w:val="24"/>
         </w:rPr>
         <w:t>、PSO、ACO等不同算法。在控制变量的条件下（如固定GPU时、固定计算量等）进行对比实验，并进一步探索各算法对性能影响的原因。</w:t>
+      </w:r>
+    </w:p>
+    <w:p>
+      <w:pPr>
+        <w:pStyle w:val="3"/>
+        <w:bidi w:val="0"/>
+      </w:pPr>
+      <w:r>
+        <w:rPr>
+          <w:rFonts w:hint="eastAsia"/>
+        </w:rPr>
+        <w:t xml:space="preserve">拟采用的研究思路： </w:t>
       </w:r>
     </w:p>
     <w:p>
@@ -5850,47 +6370,13 @@
           <w:szCs w:val="24"/>
         </w:rPr>
       </w:pPr>
-    </w:p>
-    <w:p>
-      <w:pPr>
-        <w:widowControl w:val="0"/>
-        <w:spacing w:line="240" w:lineRule="exact"/>
-        <w:ind w:firstLine="0" w:firstLineChars="0"/>
-        <w:jc w:val="left"/>
-        <w:rPr>
-          <w:rFonts w:ascii="Times New Roman" w:hAnsi="Times New Roman" w:eastAsia="宋体" w:cs="Times New Roman"/>
-          <w:sz w:val="24"/>
-          <w:szCs w:val="24"/>
-        </w:rPr>
-      </w:pPr>
-    </w:p>
-    <w:p>
-      <w:pPr>
-        <w:widowControl w:val="0"/>
-        <w:spacing w:line="440" w:lineRule="exact"/>
-        <w:ind w:firstLine="0" w:firstLineChars="0"/>
-        <w:jc w:val="left"/>
-        <w:rPr>
-          <w:rFonts w:ascii="Times New Roman" w:hAnsi="Times New Roman" w:eastAsia="宋体" w:cs="Times New Roman"/>
-          <w:sz w:val="24"/>
-          <w:szCs w:val="24"/>
-        </w:rPr>
-      </w:pPr>
-      <w:r>
-        <w:rPr>
-          <w:rFonts w:hint="eastAsia" w:ascii="Times New Roman" w:hAnsi="Times New Roman" w:eastAsia="宋体" w:cs="Times New Roman"/>
-          <w:sz w:val="44"/>
-          <w:szCs w:val="44"/>
-        </w:rPr>
-        <w:t>拟采用的研究思路：</w:t>
-      </w:r>
-      <w:r>
-        <w:rPr>
-          <w:rFonts w:hint="eastAsia" w:ascii="Times New Roman" w:hAnsi="Times New Roman" w:eastAsia="宋体" w:cs="Times New Roman"/>
-          <w:sz w:val="24"/>
-          <w:szCs w:val="24"/>
-        </w:rPr>
-        <w:t xml:space="preserve"> </w:t>
+      <w:r>
+        <w:rPr>
+          <w:rFonts w:hint="eastAsia" w:ascii="Times New Roman" w:hAnsi="Times New Roman" w:eastAsia="宋体" w:cs="Times New Roman"/>
+          <w:sz w:val="24"/>
+          <w:szCs w:val="24"/>
+        </w:rPr>
+        <w:t>在开始设计前，首先学习理论知识储备与补充，阅读机器学习、统计学习方法、带钢生产以及Python、Pytorch等相关书籍。同时做好笔记，标记本次设计可能需要的知识内容。</w:t>
       </w:r>
     </w:p>
     <w:p>
@@ -5911,7 +6397,7 @@
           <w:sz w:val="24"/>
           <w:szCs w:val="24"/>
         </w:rPr>
-        <w:t>在开始设计前，首先学习理论知识储备与补充，阅读机器学习、统计学习方法、带钢生产以及Python、Pytorch等相关书籍。同时做好笔记，标记本次设计可能需要的知识内容。</w:t>
+        <w:t>做好相关知识储备后，应当阅读大量相关领域的文献，包括NAS、目标检测、图像分类以及优化算法理论等等。在充分阅读文献后，通过文献综述总结学者专家研究思路，从而开拓自己的想法，找到模型改进的创新点。</w:t>
       </w:r>
     </w:p>
     <w:p>
@@ -5932,7 +6418,24 @@
           <w:sz w:val="24"/>
           <w:szCs w:val="24"/>
         </w:rPr>
-        <w:t>做好相关知识储备后，应当阅读大量相关领域的文献，包括NAS、目标检测、图像分类以及优化算法理论等等。在充分阅读文献后，通过文献综述总结学者专家研究思路，从而开拓自己的想法，找到模型改进的创新点。</w:t>
+        <w:t>对于数据预处理，参考已有模型的算法实现，使用C++和Open</w:t>
+      </w:r>
+      <w:r>
+        <w:rPr>
+          <w:rFonts w:hint="eastAsia" w:ascii="Times New Roman" w:hAnsi="Times New Roman" w:eastAsia="宋体" w:cs="Times New Roman"/>
+          <w:sz w:val="24"/>
+          <w:szCs w:val="24"/>
+          <w:lang w:val="en-US" w:eastAsia="zh-CN"/>
+        </w:rPr>
+        <w:t>CV</w:t>
+      </w:r>
+      <w:r>
+        <w:rPr>
+          <w:rFonts w:hint="eastAsia" w:ascii="Times New Roman" w:hAnsi="Times New Roman" w:eastAsia="宋体" w:cs="Times New Roman"/>
+          <w:sz w:val="24"/>
+          <w:szCs w:val="24"/>
+        </w:rPr>
+        <w:t>完成。</w:t>
       </w:r>
     </w:p>
     <w:p>
@@ -5949,11 +6452,27 @@
       </w:pPr>
       <w:r>
         <w:rPr>
-          <w:rFonts w:hint="eastAsia" w:ascii="Times New Roman" w:hAnsi="Times New Roman" w:eastAsia="宋体" w:cs="Times New Roman"/>
-          <w:sz w:val="24"/>
-          <w:szCs w:val="24"/>
-        </w:rPr>
-        <w:t>对于数据预处理，参考已有模型的算法实现，使用C++和Opencv完成。</w:t>
+          <w:rFonts w:ascii="Times New Roman" w:hAnsi="Times New Roman" w:eastAsia="宋体" w:cs="Times New Roman"/>
+          <w:sz w:val="24"/>
+          <w:szCs w:val="24"/>
+        </w:rPr>
+        <w:t>对</w:t>
+      </w:r>
+      <w:r>
+        <w:rPr>
+          <w:rFonts w:hint="eastAsia" w:ascii="Times New Roman" w:hAnsi="Times New Roman" w:eastAsia="宋体" w:cs="Times New Roman"/>
+          <w:sz w:val="24"/>
+          <w:szCs w:val="24"/>
+        </w:rPr>
+        <w:t>于</w:t>
+      </w:r>
+      <w:r>
+        <w:rPr>
+          <w:rFonts w:ascii="Times New Roman" w:hAnsi="Times New Roman" w:eastAsia="宋体" w:cs="Times New Roman"/>
+          <w:sz w:val="24"/>
+          <w:szCs w:val="24"/>
+        </w:rPr>
+        <w:t>搭建好的模型尝试多方面改进，如进化算法的设计、进化算法与NAS的融合策略等。</w:t>
       </w:r>
     </w:p>
     <w:p>
@@ -5974,23 +6493,7 @@
           <w:sz w:val="24"/>
           <w:szCs w:val="24"/>
         </w:rPr>
-        <w:t>对</w:t>
-      </w:r>
-      <w:r>
-        <w:rPr>
-          <w:rFonts w:hint="eastAsia" w:ascii="Times New Roman" w:hAnsi="Times New Roman" w:eastAsia="宋体" w:cs="Times New Roman"/>
-          <w:sz w:val="24"/>
-          <w:szCs w:val="24"/>
-        </w:rPr>
-        <w:t>于</w:t>
-      </w:r>
-      <w:r>
-        <w:rPr>
-          <w:rFonts w:ascii="Times New Roman" w:hAnsi="Times New Roman" w:eastAsia="宋体" w:cs="Times New Roman"/>
-          <w:sz w:val="24"/>
-          <w:szCs w:val="24"/>
-        </w:rPr>
-        <w:t>搭建好的模型尝试多方面改进，如进化算法的设计、进化算法与NAS的融合策略等。</w:t>
+        <w:t>对得到的模型各模块进行消融实验并论证提出方法有效性，总结完成论文。</w:t>
       </w:r>
     </w:p>
     <w:p>
@@ -6005,14 +6508,1853 @@
           <w:szCs w:val="24"/>
         </w:rPr>
       </w:pPr>
-      <w:r>
-        <w:rPr>
-          <w:rFonts w:ascii="Times New Roman" w:hAnsi="Times New Roman" w:eastAsia="宋体" w:cs="Times New Roman"/>
-          <w:sz w:val="24"/>
-          <w:szCs w:val="24"/>
-        </w:rPr>
-        <w:t>对得到的模型各模块进行消融实验并论证提出方法有效性，总结完成论文。</w:t>
-      </w:r>
+    </w:p>
+    <w:p>
+      <w:pPr>
+        <w:pStyle w:val="2"/>
+        <w:bidi w:val="0"/>
+        <w:rPr>
+          <w:rFonts w:hint="eastAsia"/>
+        </w:rPr>
+      </w:pPr>
+      <w:r>
+        <w:rPr>
+          <w:rFonts w:hint="eastAsia"/>
+        </w:rPr>
+        <w:t>钢表面缺陷检测与数据预处理</w:t>
+      </w:r>
+    </w:p>
+    <w:p>
+      <w:pPr>
+        <w:pStyle w:val="3"/>
+        <w:bidi w:val="0"/>
+        <w:rPr>
+          <w:rFonts w:hint="eastAsia"/>
+        </w:rPr>
+      </w:pPr>
+      <w:r>
+        <w:rPr>
+          <w:rFonts w:hint="eastAsia"/>
+        </w:rPr>
+        <w:tab/>
+      </w:r>
+      <w:r>
+        <w:rPr>
+          <w:rFonts w:hint="eastAsia"/>
+        </w:rPr>
+        <w:t>缺陷检测</w:t>
+      </w:r>
+    </w:p>
+    <w:p>
+      <w:pPr>
+        <w:pStyle w:val="4"/>
+        <w:bidi w:val="0"/>
+        <w:rPr>
+          <w:rFonts w:hint="eastAsia"/>
+        </w:rPr>
+      </w:pPr>
+      <w:r>
+        <w:rPr>
+          <w:rFonts w:hint="eastAsia"/>
+        </w:rPr>
+        <w:t>背景（工艺介绍）</w:t>
+      </w:r>
+    </w:p>
+    <w:p>
+      <w:pPr>
+        <w:jc w:val="both"/>
+        <w:rPr>
+          <w:rFonts w:hint="eastAsia"/>
+          <w:lang w:eastAsia="zh-CN"/>
+        </w:rPr>
+      </w:pPr>
+      <w:r>
+        <w:rPr>
+          <w:rFonts w:hint="eastAsia"/>
+          <w:lang w:val="en-US" w:eastAsia="zh-CN"/>
+        </w:rPr>
+        <w:t>一般来说</w:t>
+      </w:r>
+      <w:r>
+        <w:rPr>
+          <w:rFonts w:hint="eastAsia"/>
+          <w:vertAlign w:val="superscript"/>
+          <w:lang w:val="en-US" w:eastAsia="zh-CN"/>
+        </w:rPr>
+        <w:t>[1]</w:t>
+      </w:r>
+      <w:r>
+        <w:rPr>
+          <w:rFonts w:hint="eastAsia"/>
+          <w:lang w:val="en-US" w:eastAsia="zh-CN"/>
+        </w:rPr>
+        <w:t>，</w:t>
+      </w:r>
+      <w:r>
+        <w:rPr>
+          <w:rFonts w:hint="eastAsia"/>
+          <w:lang w:eastAsia="zh-CN"/>
+        </w:rPr>
+        <w:t>缺陷类型包括以下七种：夹杂物缺陷 (Inclusion)，红铁皮缺陷 (Red iron sheet)，划痕缺陷 (Scratches)，裂纹缺陷 (Crazing)，斑块状缺陷 (Patches)，凹坑表面缺陷 (Pitted surface)，鳞片状氧化物表面缺陷 (Rolled in scale)。夹杂物缺陷缺陷会导致钢铁的强度和韧性下降，从而影响其使用寿命和安全性；Red iron sheet缺陷会导致钢铁表面出现凹坑，影响其外观和表面质量；Scratches缺陷则可能导致钢铁表面出现裂纹或凹槽，影响其机械性能和耐腐蚀性能。其他缺陷类型也会对钢铁产生不同程度的影响。因此，在生产过程中需要尽可能地避免这些缺陷的产生，并采取相应的措施来修复已经存在的缺陷。</w:t>
+      </w:r>
+    </w:p>
+    <w:p>
+      <w:pPr>
+        <w:jc w:val="both"/>
+        <w:rPr>
+          <w:rFonts w:hint="eastAsia"/>
+          <w:lang w:eastAsia="zh-CN"/>
+        </w:rPr>
+      </w:pPr>
+    </w:p>
+    <w:p>
+      <w:pPr>
+        <w:pStyle w:val="4"/>
+        <w:bidi w:val="0"/>
+        <w:rPr>
+          <w:rFonts w:hint="eastAsia"/>
+        </w:rPr>
+      </w:pPr>
+      <w:r>
+        <w:rPr>
+          <w:rFonts w:hint="eastAsia"/>
+        </w:rPr>
+        <w:t>检测系统</w:t>
+      </w:r>
+    </w:p>
+    <w:p>
+      <w:pPr>
+        <w:jc w:val="center"/>
+        <w:rPr>
+          <w:rFonts w:hint="eastAsia"/>
+        </w:rPr>
+      </w:pPr>
+      <w:r>
+        <w:rPr>
+          <w:rFonts w:ascii="宋体" w:hAnsi="宋体" w:eastAsia="宋体" w:cs="宋体"/>
+          <w:sz w:val="24"/>
+          <w:szCs w:val="24"/>
+        </w:rPr>
+        <w:drawing>
+          <wp:inline distT="0" distB="0" distL="114300" distR="114300">
+            <wp:extent cx="3644265" cy="1734820"/>
+            <wp:effectExtent l="0" t="0" r="13335" b="17780"/>
+            <wp:docPr id="2" name="Picture 2" descr="IMG_256"/>
+            <wp:cNvGraphicFramePr>
+              <a:graphicFrameLocks xmlns:a="http://schemas.openxmlformats.org/drawingml/2006/main" noChangeAspect="1"/>
+            </wp:cNvGraphicFramePr>
+            <a:graphic xmlns:a="http://schemas.openxmlformats.org/drawingml/2006/main">
+              <a:graphicData uri="http://schemas.openxmlformats.org/drawingml/2006/picture">
+                <pic:pic xmlns:pic="http://schemas.openxmlformats.org/drawingml/2006/picture">
+                  <pic:nvPicPr>
+                    <pic:cNvPr id="2" name="Picture 2" descr="IMG_256"/>
+                    <pic:cNvPicPr>
+                      <a:picLocks noChangeAspect="1"/>
+                    </pic:cNvPicPr>
+                  </pic:nvPicPr>
+                  <pic:blipFill>
+                    <a:blip r:embed="rId14"/>
+                    <a:stretch>
+                      <a:fillRect/>
+                    </a:stretch>
+                  </pic:blipFill>
+                  <pic:spPr>
+                    <a:xfrm>
+                      <a:off x="0" y="0"/>
+                      <a:ext cx="3644265" cy="1734820"/>
+                    </a:xfrm>
+                    <a:prstGeom prst="rect">
+                      <a:avLst/>
+                    </a:prstGeom>
+                    <a:noFill/>
+                    <a:ln w="9525">
+                      <a:noFill/>
+                    </a:ln>
+                  </pic:spPr>
+                </pic:pic>
+              </a:graphicData>
+            </a:graphic>
+          </wp:inline>
+        </w:drawing>
+      </w:r>
+    </w:p>
+    <w:p>
+      <w:pPr>
+        <w:widowControl w:val="0"/>
+        <w:spacing w:line="440" w:lineRule="exact"/>
+        <w:ind w:firstLine="480"/>
+        <w:jc w:val="left"/>
+        <w:rPr>
+          <w:rFonts w:hint="eastAsia" w:ascii="Times New Roman" w:hAnsi="Times New Roman" w:eastAsia="宋体"/>
+          <w:sz w:val="24"/>
+          <w:szCs w:val="24"/>
+        </w:rPr>
+      </w:pPr>
+      <w:r>
+        <w:rPr>
+          <w:rFonts w:hint="eastAsia" w:ascii="Times New Roman" w:hAnsi="Times New Roman" w:eastAsia="宋体"/>
+          <w:sz w:val="24"/>
+          <w:szCs w:val="24"/>
+          <w:lang w:val="en-US" w:eastAsia="zh-CN"/>
+        </w:rPr>
+        <w:t>通过回顾已有文献</w:t>
+      </w:r>
+      <w:r>
+        <w:rPr>
+          <w:rFonts w:hint="eastAsia" w:ascii="Times New Roman" w:hAnsi="Times New Roman" w:eastAsia="宋体"/>
+          <w:sz w:val="24"/>
+          <w:szCs w:val="24"/>
+          <w:vertAlign w:val="superscript"/>
+          <w:lang w:val="en-US" w:eastAsia="zh-CN"/>
+        </w:rPr>
+        <w:t>[1,13]</w:t>
+      </w:r>
+      <w:r>
+        <w:rPr>
+          <w:rFonts w:hint="eastAsia" w:ascii="Times New Roman" w:hAnsi="Times New Roman" w:eastAsia="宋体"/>
+          <w:sz w:val="24"/>
+          <w:szCs w:val="24"/>
+          <w:lang w:val="en-US" w:eastAsia="zh-CN"/>
+        </w:rPr>
+        <w:t>发现，</w:t>
+      </w:r>
+      <w:r>
+        <w:rPr>
+          <w:rFonts w:hint="eastAsia" w:ascii="Times New Roman" w:hAnsi="Times New Roman" w:eastAsia="宋体"/>
+          <w:sz w:val="24"/>
+          <w:szCs w:val="24"/>
+        </w:rPr>
+        <w:t>带钢表面缺陷检测系统通常包含以下几个关键组成部分：</w:t>
+      </w:r>
+    </w:p>
+    <w:p>
+      <w:pPr>
+        <w:widowControl w:val="0"/>
+        <w:numPr>
+          <w:ilvl w:val="0"/>
+          <w:numId w:val="4"/>
+        </w:numPr>
+        <w:spacing w:line="440" w:lineRule="exact"/>
+        <w:ind w:left="420" w:leftChars="0" w:hanging="420" w:firstLineChars="0"/>
+        <w:jc w:val="left"/>
+        <w:rPr>
+          <w:rFonts w:hint="eastAsia" w:ascii="Times New Roman" w:hAnsi="Times New Roman" w:eastAsia="宋体"/>
+          <w:sz w:val="24"/>
+          <w:szCs w:val="24"/>
+        </w:rPr>
+      </w:pPr>
+      <w:r>
+        <w:rPr>
+          <w:rFonts w:hint="eastAsia" w:ascii="Times New Roman" w:hAnsi="Times New Roman" w:eastAsia="宋体"/>
+          <w:sz w:val="24"/>
+          <w:szCs w:val="24"/>
+        </w:rPr>
+        <w:t>光学传感器：用于获取带钢表面的图像或视频数据。可以使用高分辨率的彩色或黑白摄像头，以便在图像中清晰地捕捉到带钢表面的缺陷。</w:t>
+      </w:r>
+      <w:r>
+        <w:rPr>
+          <w:rFonts w:hint="eastAsia" w:ascii="Times New Roman" w:hAnsi="Times New Roman" w:eastAsia="宋体"/>
+          <w:sz w:val="24"/>
+          <w:szCs w:val="24"/>
+          <w:lang w:val="en-US" w:eastAsia="zh-CN"/>
+        </w:rPr>
+        <w:t>光学传感器通过感光元件类型、相机摆放位置、镜头焦距和到带钢表面的距离等因素，基本决定了采集图像的粒度、信息量、</w:t>
+      </w:r>
+      <w:r>
+        <w:rPr>
+          <w:rFonts w:hint="eastAsia" w:ascii="Times New Roman" w:hAnsi="Times New Roman" w:eastAsia="宋体"/>
+          <w:sz w:val="24"/>
+          <w:szCs w:val="24"/>
+        </w:rPr>
+        <w:t>纹理类型</w:t>
+      </w:r>
+      <w:r>
+        <w:rPr>
+          <w:rFonts w:hint="eastAsia" w:ascii="Times New Roman" w:hAnsi="Times New Roman" w:eastAsia="宋体"/>
+          <w:sz w:val="24"/>
+          <w:szCs w:val="24"/>
+          <w:lang w:val="en-US" w:eastAsia="zh-CN"/>
+        </w:rPr>
+        <w:t>等因素。</w:t>
+      </w:r>
+    </w:p>
+    <w:p>
+      <w:pPr>
+        <w:widowControl w:val="0"/>
+        <w:numPr>
+          <w:ilvl w:val="0"/>
+          <w:numId w:val="4"/>
+        </w:numPr>
+        <w:spacing w:line="440" w:lineRule="exact"/>
+        <w:ind w:left="420" w:leftChars="0" w:hanging="420" w:firstLineChars="0"/>
+        <w:jc w:val="left"/>
+        <w:rPr>
+          <w:rFonts w:hint="eastAsia" w:ascii="Times New Roman" w:hAnsi="Times New Roman" w:eastAsia="宋体"/>
+          <w:sz w:val="24"/>
+          <w:szCs w:val="24"/>
+        </w:rPr>
+      </w:pPr>
+      <w:r>
+        <w:rPr>
+          <w:rFonts w:hint="eastAsia" w:ascii="Times New Roman" w:hAnsi="Times New Roman" w:eastAsia="宋体"/>
+          <w:sz w:val="24"/>
+          <w:szCs w:val="24"/>
+        </w:rPr>
+        <w:t>光照系统：用于提供足够的光源，以确保带钢表面的缺陷在图像中能够清晰可见。光照系统可以包括不同类型的灯光，如白光、红外光等，以便对不同类型的缺陷进行检测。</w:t>
+      </w:r>
+    </w:p>
+    <w:p>
+      <w:pPr>
+        <w:widowControl w:val="0"/>
+        <w:numPr>
+          <w:ilvl w:val="0"/>
+          <w:numId w:val="4"/>
+        </w:numPr>
+        <w:spacing w:line="440" w:lineRule="exact"/>
+        <w:ind w:left="420" w:leftChars="0" w:hanging="420" w:firstLineChars="0"/>
+        <w:jc w:val="left"/>
+        <w:rPr>
+          <w:rFonts w:hint="eastAsia" w:ascii="Times New Roman" w:hAnsi="Times New Roman" w:eastAsia="宋体"/>
+          <w:sz w:val="24"/>
+          <w:szCs w:val="24"/>
+        </w:rPr>
+      </w:pPr>
+      <w:r>
+        <w:rPr>
+          <w:rFonts w:hint="eastAsia" w:ascii="Times New Roman" w:hAnsi="Times New Roman" w:eastAsia="宋体"/>
+          <w:sz w:val="24"/>
+          <w:szCs w:val="24"/>
+        </w:rPr>
+        <w:t>图像处理和分析算法：用于对从光学传感器或摄像头获取的图像或视频数据进行处理和分析。这些算法可以包括图像增强、边缘检测、形状识别、纹理分析等，以便自动地检测带钢表面的缺陷。</w:t>
+      </w:r>
+    </w:p>
+    <w:p>
+      <w:pPr>
+        <w:widowControl w:val="0"/>
+        <w:numPr>
+          <w:ilvl w:val="0"/>
+          <w:numId w:val="4"/>
+        </w:numPr>
+        <w:spacing w:line="440" w:lineRule="exact"/>
+        <w:ind w:left="420" w:leftChars="0" w:hanging="420" w:firstLineChars="0"/>
+        <w:jc w:val="left"/>
+        <w:rPr>
+          <w:rFonts w:hint="eastAsia" w:ascii="Times New Roman" w:hAnsi="Times New Roman" w:eastAsia="宋体"/>
+          <w:sz w:val="24"/>
+          <w:szCs w:val="24"/>
+        </w:rPr>
+      </w:pPr>
+      <w:r>
+        <w:rPr>
+          <w:rFonts w:hint="eastAsia" w:ascii="Times New Roman" w:hAnsi="Times New Roman" w:eastAsia="宋体"/>
+          <w:sz w:val="24"/>
+          <w:szCs w:val="24"/>
+        </w:rPr>
+        <w:t>控制系统：用于控制光学传感器、光照系统以及图像处理和分析算法的运行。控制系统可以包括硬件控制器和软件界面，以便操作员能够对检测过程进行设置和调整。</w:t>
+      </w:r>
+    </w:p>
+    <w:p>
+      <w:pPr>
+        <w:widowControl w:val="0"/>
+        <w:numPr>
+          <w:ilvl w:val="0"/>
+          <w:numId w:val="4"/>
+        </w:numPr>
+        <w:spacing w:line="440" w:lineRule="exact"/>
+        <w:ind w:left="420" w:leftChars="0" w:hanging="420" w:firstLineChars="0"/>
+        <w:jc w:val="left"/>
+        <w:rPr>
+          <w:rFonts w:hint="eastAsia" w:ascii="Times New Roman" w:hAnsi="Times New Roman" w:eastAsia="宋体"/>
+          <w:sz w:val="24"/>
+          <w:szCs w:val="24"/>
+        </w:rPr>
+      </w:pPr>
+      <w:r>
+        <w:rPr>
+          <w:rFonts w:hint="eastAsia" w:ascii="Times New Roman" w:hAnsi="Times New Roman" w:eastAsia="宋体"/>
+          <w:sz w:val="24"/>
+          <w:szCs w:val="24"/>
+        </w:rPr>
+        <w:t>数据存储和管理系统：用于保存带钢表面缺陷检测过程中生成的图像、视频和检测结果数据。这些数据可以用于后续的数据分析、报告生成和质量管理。</w:t>
+      </w:r>
+      <w:r>
+        <w:rPr>
+          <w:rFonts w:hint="eastAsia" w:ascii="Times New Roman" w:hAnsi="Times New Roman" w:eastAsia="宋体"/>
+          <w:sz w:val="24"/>
+          <w:szCs w:val="24"/>
+          <w:lang w:val="en-US" w:eastAsia="zh-CN"/>
+        </w:rPr>
+        <w:t>进一步地，系统还可以利用在线机器学习、迁移学习等技巧，对上线后的模型进行升级。</w:t>
+      </w:r>
+    </w:p>
+    <w:p>
+      <w:pPr>
+        <w:widowControl w:val="0"/>
+        <w:numPr>
+          <w:ilvl w:val="0"/>
+          <w:numId w:val="4"/>
+        </w:numPr>
+        <w:spacing w:line="440" w:lineRule="exact"/>
+        <w:ind w:left="420" w:leftChars="0" w:hanging="420" w:firstLineChars="0"/>
+        <w:jc w:val="left"/>
+        <w:rPr>
+          <w:rFonts w:hint="eastAsia" w:ascii="Times New Roman" w:hAnsi="Times New Roman" w:eastAsia="宋体"/>
+          <w:sz w:val="24"/>
+          <w:szCs w:val="24"/>
+        </w:rPr>
+      </w:pPr>
+      <w:r>
+        <w:rPr>
+          <w:rFonts w:hint="eastAsia" w:ascii="Times New Roman" w:hAnsi="Times New Roman" w:eastAsia="宋体"/>
+          <w:sz w:val="24"/>
+          <w:szCs w:val="24"/>
+        </w:rPr>
+        <w:t>用户界面：用于操作员与系统进行交互，包括设置检测参数、启动和停止检测过程、查看检测结果等。</w:t>
+      </w:r>
+    </w:p>
+    <w:p>
+      <w:pPr>
+        <w:widowControl w:val="0"/>
+        <w:numPr>
+          <w:ilvl w:val="0"/>
+          <w:numId w:val="4"/>
+        </w:numPr>
+        <w:spacing w:line="440" w:lineRule="exact"/>
+        <w:ind w:left="420" w:leftChars="0" w:hanging="420" w:firstLineChars="0"/>
+        <w:jc w:val="left"/>
+        <w:rPr>
+          <w:rFonts w:hint="eastAsia" w:ascii="Times New Roman" w:hAnsi="Times New Roman" w:eastAsia="宋体"/>
+          <w:sz w:val="24"/>
+          <w:szCs w:val="24"/>
+        </w:rPr>
+      </w:pPr>
+      <w:r>
+        <w:rPr>
+          <w:rFonts w:hint="eastAsia" w:ascii="Times New Roman" w:hAnsi="Times New Roman" w:eastAsia="宋体"/>
+          <w:sz w:val="24"/>
+          <w:szCs w:val="24"/>
+        </w:rPr>
+        <w:t>带钢传送系统：用于将待检测的带钢送入检测区域，通常包括传送带、传动装置、定位装置等。传送系统需要确保带钢在检测过程中能够保持稳定的运动状态，以便获取清晰的图像或视频数据。</w:t>
+      </w:r>
+    </w:p>
+    <w:p>
+      <w:pPr>
+        <w:widowControl w:val="0"/>
+        <w:spacing w:line="440" w:lineRule="exact"/>
+        <w:ind w:firstLine="480"/>
+        <w:jc w:val="left"/>
+        <w:rPr>
+          <w:rFonts w:ascii="Times New Roman" w:hAnsi="Times New Roman" w:eastAsia="宋体" w:cs="Times New Roman"/>
+          <w:sz w:val="24"/>
+          <w:szCs w:val="24"/>
+        </w:rPr>
+      </w:pPr>
+      <w:r>
+        <w:rPr>
+          <w:rFonts w:hint="eastAsia" w:ascii="Times New Roman" w:hAnsi="Times New Roman" w:eastAsia="宋体"/>
+          <w:sz w:val="24"/>
+          <w:szCs w:val="24"/>
+        </w:rPr>
+        <w:tab/>
+      </w:r>
+    </w:p>
+    <w:p>
+      <w:pPr>
+        <w:widowControl w:val="0"/>
+        <w:spacing w:line="440" w:lineRule="exact"/>
+        <w:ind w:firstLine="480"/>
+        <w:jc w:val="left"/>
+        <w:rPr>
+          <w:rFonts w:ascii="Times New Roman" w:hAnsi="Times New Roman" w:eastAsia="宋体" w:cs="Times New Roman"/>
+          <w:sz w:val="24"/>
+          <w:szCs w:val="24"/>
+        </w:rPr>
+      </w:pPr>
+    </w:p>
+    <w:p>
+      <w:pPr>
+        <w:pStyle w:val="4"/>
+        <w:bidi w:val="0"/>
+        <w:rPr>
+          <w:rFonts w:hint="eastAsia"/>
+          <w:lang w:val="en-US" w:eastAsia="zh-CN"/>
+        </w:rPr>
+      </w:pPr>
+      <w:r>
+        <w:rPr>
+          <w:rFonts w:hint="eastAsia"/>
+          <w:lang w:val="en-US" w:eastAsia="zh-CN"/>
+        </w:rPr>
+        <w:t>数据集</w:t>
+      </w:r>
+    </w:p>
+    <w:p>
+      <w:pPr>
+        <w:jc w:val="center"/>
+      </w:pPr>
+      <w:r>
+        <w:drawing>
+          <wp:inline distT="0" distB="0" distL="114300" distR="114300">
+            <wp:extent cx="4366260" cy="2475865"/>
+            <wp:effectExtent l="0" t="0" r="15240" b="635"/>
+            <wp:docPr id="3" name="Picture 3"/>
+            <wp:cNvGraphicFramePr>
+              <a:graphicFrameLocks xmlns:a="http://schemas.openxmlformats.org/drawingml/2006/main" noChangeAspect="1"/>
+            </wp:cNvGraphicFramePr>
+            <a:graphic xmlns:a="http://schemas.openxmlformats.org/drawingml/2006/main">
+              <a:graphicData uri="http://schemas.openxmlformats.org/drawingml/2006/picture">
+                <pic:pic xmlns:pic="http://schemas.openxmlformats.org/drawingml/2006/picture">
+                  <pic:nvPicPr>
+                    <pic:cNvPr id="3" name="Picture 3"/>
+                    <pic:cNvPicPr>
+                      <a:picLocks noChangeAspect="1"/>
+                    </pic:cNvPicPr>
+                  </pic:nvPicPr>
+                  <pic:blipFill>
+                    <a:blip r:embed="rId15"/>
+                    <a:stretch>
+                      <a:fillRect/>
+                    </a:stretch>
+                  </pic:blipFill>
+                  <pic:spPr>
+                    <a:xfrm>
+                      <a:off x="0" y="0"/>
+                      <a:ext cx="4366260" cy="2475865"/>
+                    </a:xfrm>
+                    <a:prstGeom prst="rect">
+                      <a:avLst/>
+                    </a:prstGeom>
+                    <a:noFill/>
+                    <a:ln>
+                      <a:noFill/>
+                    </a:ln>
+                  </pic:spPr>
+                </pic:pic>
+              </a:graphicData>
+            </a:graphic>
+          </wp:inline>
+        </w:drawing>
+      </w:r>
+    </w:p>
+    <w:p>
+      <w:pPr>
+        <w:jc w:val="both"/>
+        <w:rPr>
+          <w:rFonts w:hint="eastAsia"/>
+          <w:lang w:eastAsia="zh-CN"/>
+        </w:rPr>
+      </w:pPr>
+      <w:r>
+        <w:rPr>
+          <w:rFonts w:hint="eastAsia"/>
+          <w:lang w:eastAsia="zh-CN"/>
+        </w:rPr>
+        <w:t>夹杂物缺陷如图 3a 所示，通常发生在板坯连铸过程中。它们是由于板坯中夹渣引起的大量夹杂物的存在而形成的，这些夹杂物在随后的热轧过程中被扩展和暴露。夹杂物缺陷的特征是一种可见的黑色非金属物质，与周围的金属有明显的色差。结渣缺陷严重的钢带通常需要切断，而结渣缺陷较小的钢带有时可以通过人工抛光去除。</w:t>
+      </w:r>
+    </w:p>
+    <w:p>
+      <w:pPr>
+        <w:rPr>
+          <w:rFonts w:hint="eastAsia"/>
+          <w:lang w:eastAsia="zh-CN"/>
+        </w:rPr>
+      </w:pPr>
+      <w:r>
+        <w:rPr>
+          <w:rFonts w:hint="eastAsia"/>
+          <w:lang w:eastAsia="zh-CN"/>
+        </w:rPr>
+        <w:t>缺陷类型包括以下七种：夹杂物缺陷 (Inclusion)，红铁皮缺陷 (Red iron sheet)，划痕缺陷 (Scratches)，裂纹缺陷 (Crazing)，斑块状缺陷 (Patches)，凹坑表面缺陷 (Pitted surface)，鳞片状氧化物表面缺陷 (Rolled in scale)。</w:t>
+      </w:r>
+    </w:p>
+    <w:p>
+      <w:pPr>
+        <w:rPr>
+          <w:rFonts w:hint="eastAsia"/>
+          <w:lang w:eastAsia="zh-CN"/>
+        </w:rPr>
+      </w:pPr>
+    </w:p>
+    <w:p>
+      <w:pPr>
+        <w:rPr>
+          <w:rFonts w:hint="eastAsia"/>
+          <w:lang w:eastAsia="zh-CN"/>
+        </w:rPr>
+      </w:pPr>
+      <w:r>
+        <w:rPr>
+          <w:rFonts w:hint="eastAsia"/>
+          <w:lang w:eastAsia="zh-CN"/>
+        </w:rPr>
+        <w:t>夹杂物缺陷 (Inclusion)，会导致钢铁的强度和韧性下降，从而影响其使用寿命和安全性</w:t>
+      </w:r>
+    </w:p>
+    <w:p>
+      <w:pPr>
+        <w:rPr>
+          <w:rFonts w:hint="eastAsia"/>
+          <w:lang w:eastAsia="zh-CN"/>
+        </w:rPr>
+      </w:pPr>
+      <w:r>
+        <w:rPr>
+          <w:rFonts w:hint="eastAsia"/>
+          <w:lang w:eastAsia="zh-CN"/>
+        </w:rPr>
+        <w:t>红铁皮缺陷 (Red iron sheet)，会导致钢铁表面出现凹坑，影响其外观和表面质量</w:t>
+      </w:r>
+    </w:p>
+    <w:p>
+      <w:pPr>
+        <w:rPr>
+          <w:rFonts w:hint="eastAsia"/>
+          <w:lang w:eastAsia="zh-CN"/>
+        </w:rPr>
+      </w:pPr>
+      <w:r>
+        <w:rPr>
+          <w:rFonts w:hint="eastAsia"/>
+          <w:lang w:eastAsia="zh-CN"/>
+        </w:rPr>
+        <w:t>划痕缺陷 (Scratches)，可能导致钢铁表面出现裂纹或凹槽，影响其机械性能和耐腐蚀性能。</w:t>
+      </w:r>
+    </w:p>
+    <w:p>
+      <w:pPr>
+        <w:rPr>
+          <w:rFonts w:hint="eastAsia"/>
+          <w:lang w:eastAsia="zh-CN"/>
+        </w:rPr>
+      </w:pPr>
+      <w:r>
+        <w:rPr>
+          <w:rFonts w:hint="eastAsia"/>
+          <w:lang w:eastAsia="zh-CN"/>
+        </w:rPr>
+        <w:t>裂纹缺陷 (Crazing)，呈现出细小的裂纹和网状图案，通常是由于钢板表面张力不均匀而引起的。</w:t>
+      </w:r>
+    </w:p>
+    <w:p>
+      <w:pPr>
+        <w:rPr>
+          <w:rFonts w:hint="eastAsia"/>
+          <w:lang w:eastAsia="zh-CN"/>
+        </w:rPr>
+      </w:pPr>
+      <w:r>
+        <w:rPr>
+          <w:rFonts w:hint="eastAsia"/>
+          <w:lang w:eastAsia="zh-CN"/>
+        </w:rPr>
+        <w:t>斑块状缺陷 (Patches)，呈现出较大的斑块状图案，通常是由于钢板表面氧化或其他污染物质所致。</w:t>
+      </w:r>
+    </w:p>
+    <w:p>
+      <w:pPr>
+        <w:rPr>
+          <w:rFonts w:hint="eastAsia"/>
+          <w:lang w:eastAsia="zh-CN"/>
+        </w:rPr>
+      </w:pPr>
+      <w:r>
+        <w:rPr>
+          <w:rFonts w:hint="eastAsia"/>
+          <w:lang w:eastAsia="zh-CN"/>
+        </w:rPr>
+        <w:t>凹坑表面缺陷 (Pitted surface)，呈现出许多小凹坑和凸起，通常是由于钢板表面存在氧化物、夹杂物或其他污染物质所致。</w:t>
+      </w:r>
+    </w:p>
+    <w:p>
+      <w:pPr>
+        <w:rPr>
+          <w:rFonts w:hint="eastAsia"/>
+          <w:lang w:eastAsia="zh-CN"/>
+        </w:rPr>
+      </w:pPr>
+      <w:r>
+        <w:rPr>
+          <w:rFonts w:hint="eastAsia"/>
+          <w:lang w:eastAsia="zh-CN"/>
+        </w:rPr>
+        <w:t>鳞片状氧化物表面缺陷 (Rolled in scale)。呈现出较大的鳞片状图案，通常是由于钢板表面存在铁锈或其他氧化物所致。</w:t>
+      </w:r>
+      <w:bookmarkStart w:id="1" w:name="_GoBack"/>
+      <w:bookmarkEnd w:id="1"/>
+    </w:p>
+    <w:p>
+      <w:pPr>
+        <w:rPr>
+          <w:rFonts w:hint="eastAsia"/>
+          <w:lang w:eastAsia="zh-CN"/>
+        </w:rPr>
+      </w:pPr>
+    </w:p>
+    <w:tbl>
+      <w:tblPr>
+        <w:tblStyle w:val="13"/>
+        <w:tblW w:w="0" w:type="auto"/>
+        <w:tblInd w:w="0" w:type="dxa"/>
+        <w:tblBorders>
+          <w:top w:val="single" w:color="auto" w:sz="4" w:space="0"/>
+          <w:left w:val="single" w:color="auto" w:sz="4" w:space="0"/>
+          <w:bottom w:val="single" w:color="auto" w:sz="4" w:space="0"/>
+          <w:right w:val="single" w:color="auto" w:sz="4" w:space="0"/>
+          <w:insideH w:val="single" w:color="auto" w:sz="4" w:space="0"/>
+          <w:insideV w:val="single" w:color="auto" w:sz="4" w:space="0"/>
+        </w:tblBorders>
+        <w:tblLayout w:type="autofit"/>
+        <w:tblCellMar>
+          <w:left w:w="108" w:type="dxa"/>
+          <w:right w:w="108" w:type="dxa"/>
+        </w:tblCellMar>
+      </w:tblPr>
+      <w:tblGrid>
+        <w:gridCol w:w="2840"/>
+        <w:gridCol w:w="2841"/>
+        <w:gridCol w:w="2841"/>
+      </w:tblGrid>
+      <w:tr>
+        <w:tblPrEx>
+          <w:tblBorders>
+            <w:top w:val="single" w:color="auto" w:sz="4" w:space="0"/>
+            <w:left w:val="single" w:color="auto" w:sz="4" w:space="0"/>
+            <w:bottom w:val="single" w:color="auto" w:sz="4" w:space="0"/>
+            <w:right w:val="single" w:color="auto" w:sz="4" w:space="0"/>
+            <w:insideH w:val="single" w:color="auto" w:sz="4" w:space="0"/>
+            <w:insideV w:val="single" w:color="auto" w:sz="4" w:space="0"/>
+          </w:tblBorders>
+          <w:tblCellMar>
+            <w:left w:w="108" w:type="dxa"/>
+            <w:right w:w="108" w:type="dxa"/>
+          </w:tblCellMar>
+        </w:tblPrEx>
+        <w:tc>
+          <w:tcPr>
+            <w:tcW w:w="2840" w:type="dxa"/>
+          </w:tcPr>
+          <w:p>
+            <w:pPr>
+              <w:jc w:val="left"/>
+              <w:rPr>
+                <w:rFonts w:hint="eastAsia"/>
+                <w:sz w:val="18"/>
+                <w:szCs w:val="18"/>
+                <w:lang w:eastAsia="zh-CN"/>
+              </w:rPr>
+            </w:pPr>
+          </w:p>
+        </w:tc>
+        <w:tc>
+          <w:tcPr>
+            <w:tcW w:w="2841" w:type="dxa"/>
+          </w:tcPr>
+          <w:p>
+            <w:pPr>
+              <w:rPr>
+                <w:rFonts w:hint="eastAsia"/>
+                <w:sz w:val="18"/>
+                <w:szCs w:val="18"/>
+                <w:vertAlign w:val="baseline"/>
+                <w:lang w:val="en-US" w:eastAsia="zh-CN"/>
+              </w:rPr>
+            </w:pPr>
+          </w:p>
+        </w:tc>
+        <w:tc>
+          <w:tcPr>
+            <w:tcW w:w="2841" w:type="dxa"/>
+          </w:tcPr>
+          <w:p>
+            <w:pPr>
+              <w:rPr>
+                <w:rFonts w:hint="eastAsia"/>
+                <w:sz w:val="18"/>
+                <w:szCs w:val="18"/>
+                <w:vertAlign w:val="baseline"/>
+                <w:lang w:val="en-US" w:eastAsia="zh-CN"/>
+              </w:rPr>
+            </w:pPr>
+          </w:p>
+        </w:tc>
+      </w:tr>
+      <w:tr>
+        <w:tblPrEx>
+          <w:tblBorders>
+            <w:top w:val="single" w:color="auto" w:sz="4" w:space="0"/>
+            <w:left w:val="single" w:color="auto" w:sz="4" w:space="0"/>
+            <w:bottom w:val="single" w:color="auto" w:sz="4" w:space="0"/>
+            <w:right w:val="single" w:color="auto" w:sz="4" w:space="0"/>
+            <w:insideH w:val="single" w:color="auto" w:sz="4" w:space="0"/>
+            <w:insideV w:val="single" w:color="auto" w:sz="4" w:space="0"/>
+          </w:tblBorders>
+          <w:tblCellMar>
+            <w:left w:w="108" w:type="dxa"/>
+            <w:right w:w="108" w:type="dxa"/>
+          </w:tblCellMar>
+        </w:tblPrEx>
+        <w:tc>
+          <w:tcPr>
+            <w:tcW w:w="2840" w:type="dxa"/>
+          </w:tcPr>
+          <w:p>
+            <w:pPr>
+              <w:jc w:val="left"/>
+              <w:rPr>
+                <w:rFonts w:hint="eastAsia"/>
+                <w:sz w:val="18"/>
+                <w:szCs w:val="18"/>
+                <w:vertAlign w:val="baseline"/>
+                <w:lang w:val="en-US" w:eastAsia="zh-CN"/>
+              </w:rPr>
+            </w:pPr>
+            <w:r>
+              <w:rPr>
+                <w:rFonts w:hint="eastAsia"/>
+                <w:sz w:val="18"/>
+                <w:szCs w:val="18"/>
+                <w:lang w:eastAsia="zh-CN"/>
+              </w:rPr>
+              <w:t>夹杂物缺陷 (Inclusion)</w:t>
+            </w:r>
+          </w:p>
+        </w:tc>
+        <w:tc>
+          <w:tcPr>
+            <w:tcW w:w="2841" w:type="dxa"/>
+          </w:tcPr>
+          <w:p>
+            <w:pPr>
+              <w:rPr>
+                <w:rFonts w:hint="eastAsia"/>
+                <w:sz w:val="18"/>
+                <w:szCs w:val="18"/>
+                <w:vertAlign w:val="baseline"/>
+                <w:lang w:val="en-US" w:eastAsia="zh-CN"/>
+              </w:rPr>
+            </w:pPr>
+          </w:p>
+        </w:tc>
+        <w:tc>
+          <w:tcPr>
+            <w:tcW w:w="2841" w:type="dxa"/>
+          </w:tcPr>
+          <w:p>
+            <w:pPr>
+              <w:rPr>
+                <w:rFonts w:hint="eastAsia"/>
+                <w:sz w:val="18"/>
+                <w:szCs w:val="18"/>
+                <w:vertAlign w:val="baseline"/>
+                <w:lang w:val="en-US" w:eastAsia="zh-CN"/>
+              </w:rPr>
+            </w:pPr>
+          </w:p>
+        </w:tc>
+      </w:tr>
+      <w:tr>
+        <w:tblPrEx>
+          <w:tblBorders>
+            <w:top w:val="single" w:color="auto" w:sz="4" w:space="0"/>
+            <w:left w:val="single" w:color="auto" w:sz="4" w:space="0"/>
+            <w:bottom w:val="single" w:color="auto" w:sz="4" w:space="0"/>
+            <w:right w:val="single" w:color="auto" w:sz="4" w:space="0"/>
+            <w:insideH w:val="single" w:color="auto" w:sz="4" w:space="0"/>
+            <w:insideV w:val="single" w:color="auto" w:sz="4" w:space="0"/>
+          </w:tblBorders>
+          <w:tblCellMar>
+            <w:left w:w="108" w:type="dxa"/>
+            <w:right w:w="108" w:type="dxa"/>
+          </w:tblCellMar>
+        </w:tblPrEx>
+        <w:tc>
+          <w:tcPr>
+            <w:tcW w:w="2840" w:type="dxa"/>
+          </w:tcPr>
+          <w:p>
+            <w:pPr>
+              <w:jc w:val="left"/>
+              <w:rPr>
+                <w:rFonts w:hint="eastAsia"/>
+                <w:sz w:val="18"/>
+                <w:szCs w:val="18"/>
+                <w:vertAlign w:val="baseline"/>
+                <w:lang w:val="en-US" w:eastAsia="zh-CN"/>
+              </w:rPr>
+            </w:pPr>
+            <w:r>
+              <w:rPr>
+                <w:rFonts w:hint="eastAsia"/>
+                <w:sz w:val="18"/>
+                <w:szCs w:val="18"/>
+                <w:lang w:eastAsia="zh-CN"/>
+              </w:rPr>
+              <w:t>红铁皮缺陷 (Red iron sheet)</w:t>
+            </w:r>
+          </w:p>
+        </w:tc>
+        <w:tc>
+          <w:tcPr>
+            <w:tcW w:w="2841" w:type="dxa"/>
+          </w:tcPr>
+          <w:p>
+            <w:pPr>
+              <w:rPr>
+                <w:rFonts w:hint="eastAsia"/>
+                <w:sz w:val="18"/>
+                <w:szCs w:val="18"/>
+                <w:vertAlign w:val="baseline"/>
+                <w:lang w:val="en-US" w:eastAsia="zh-CN"/>
+              </w:rPr>
+            </w:pPr>
+          </w:p>
+        </w:tc>
+        <w:tc>
+          <w:tcPr>
+            <w:tcW w:w="2841" w:type="dxa"/>
+          </w:tcPr>
+          <w:p>
+            <w:pPr>
+              <w:rPr>
+                <w:rFonts w:hint="eastAsia"/>
+                <w:sz w:val="18"/>
+                <w:szCs w:val="18"/>
+                <w:vertAlign w:val="baseline"/>
+                <w:lang w:val="en-US" w:eastAsia="zh-CN"/>
+              </w:rPr>
+            </w:pPr>
+          </w:p>
+        </w:tc>
+      </w:tr>
+      <w:tr>
+        <w:tblPrEx>
+          <w:tblBorders>
+            <w:top w:val="single" w:color="auto" w:sz="4" w:space="0"/>
+            <w:left w:val="single" w:color="auto" w:sz="4" w:space="0"/>
+            <w:bottom w:val="single" w:color="auto" w:sz="4" w:space="0"/>
+            <w:right w:val="single" w:color="auto" w:sz="4" w:space="0"/>
+            <w:insideH w:val="single" w:color="auto" w:sz="4" w:space="0"/>
+            <w:insideV w:val="single" w:color="auto" w:sz="4" w:space="0"/>
+          </w:tblBorders>
+          <w:tblCellMar>
+            <w:left w:w="108" w:type="dxa"/>
+            <w:right w:w="108" w:type="dxa"/>
+          </w:tblCellMar>
+        </w:tblPrEx>
+        <w:tc>
+          <w:tcPr>
+            <w:tcW w:w="2840" w:type="dxa"/>
+          </w:tcPr>
+          <w:p>
+            <w:pPr>
+              <w:jc w:val="left"/>
+              <w:rPr>
+                <w:rFonts w:hint="eastAsia"/>
+                <w:sz w:val="18"/>
+                <w:szCs w:val="18"/>
+                <w:lang w:eastAsia="zh-CN"/>
+              </w:rPr>
+            </w:pPr>
+            <w:r>
+              <w:rPr>
+                <w:rFonts w:hint="eastAsia"/>
+                <w:sz w:val="18"/>
+                <w:szCs w:val="18"/>
+                <w:lang w:eastAsia="zh-CN"/>
+              </w:rPr>
+              <w:t>划痕缺陷 (Scratches)</w:t>
+            </w:r>
+          </w:p>
+        </w:tc>
+        <w:tc>
+          <w:tcPr>
+            <w:tcW w:w="2841" w:type="dxa"/>
+          </w:tcPr>
+          <w:p>
+            <w:pPr>
+              <w:rPr>
+                <w:rFonts w:hint="eastAsia"/>
+                <w:sz w:val="18"/>
+                <w:szCs w:val="18"/>
+                <w:vertAlign w:val="baseline"/>
+                <w:lang w:val="en-US" w:eastAsia="zh-CN"/>
+              </w:rPr>
+            </w:pPr>
+          </w:p>
+        </w:tc>
+        <w:tc>
+          <w:tcPr>
+            <w:tcW w:w="2841" w:type="dxa"/>
+          </w:tcPr>
+          <w:p>
+            <w:pPr>
+              <w:rPr>
+                <w:rFonts w:hint="eastAsia"/>
+                <w:sz w:val="18"/>
+                <w:szCs w:val="18"/>
+                <w:vertAlign w:val="baseline"/>
+                <w:lang w:val="en-US" w:eastAsia="zh-CN"/>
+              </w:rPr>
+            </w:pPr>
+          </w:p>
+        </w:tc>
+      </w:tr>
+      <w:tr>
+        <w:tblPrEx>
+          <w:tblBorders>
+            <w:top w:val="single" w:color="auto" w:sz="4" w:space="0"/>
+            <w:left w:val="single" w:color="auto" w:sz="4" w:space="0"/>
+            <w:bottom w:val="single" w:color="auto" w:sz="4" w:space="0"/>
+            <w:right w:val="single" w:color="auto" w:sz="4" w:space="0"/>
+            <w:insideH w:val="single" w:color="auto" w:sz="4" w:space="0"/>
+            <w:insideV w:val="single" w:color="auto" w:sz="4" w:space="0"/>
+          </w:tblBorders>
+          <w:tblCellMar>
+            <w:left w:w="108" w:type="dxa"/>
+            <w:right w:w="108" w:type="dxa"/>
+          </w:tblCellMar>
+        </w:tblPrEx>
+        <w:tc>
+          <w:tcPr>
+            <w:tcW w:w="2840" w:type="dxa"/>
+          </w:tcPr>
+          <w:p>
+            <w:pPr>
+              <w:jc w:val="left"/>
+              <w:rPr>
+                <w:rFonts w:hint="eastAsia"/>
+                <w:sz w:val="18"/>
+                <w:szCs w:val="18"/>
+                <w:lang w:eastAsia="zh-CN"/>
+              </w:rPr>
+            </w:pPr>
+            <w:r>
+              <w:rPr>
+                <w:rFonts w:hint="eastAsia"/>
+                <w:sz w:val="18"/>
+                <w:szCs w:val="18"/>
+                <w:lang w:eastAsia="zh-CN"/>
+              </w:rPr>
+              <w:t>裂纹缺陷 (Crazing)</w:t>
+            </w:r>
+          </w:p>
+        </w:tc>
+        <w:tc>
+          <w:tcPr>
+            <w:tcW w:w="2841" w:type="dxa"/>
+          </w:tcPr>
+          <w:p>
+            <w:pPr>
+              <w:rPr>
+                <w:rFonts w:hint="eastAsia"/>
+                <w:sz w:val="18"/>
+                <w:szCs w:val="18"/>
+                <w:vertAlign w:val="baseline"/>
+                <w:lang w:val="en-US" w:eastAsia="zh-CN"/>
+              </w:rPr>
+            </w:pPr>
+          </w:p>
+        </w:tc>
+        <w:tc>
+          <w:tcPr>
+            <w:tcW w:w="2841" w:type="dxa"/>
+          </w:tcPr>
+          <w:p>
+            <w:pPr>
+              <w:rPr>
+                <w:rFonts w:hint="eastAsia"/>
+                <w:sz w:val="18"/>
+                <w:szCs w:val="18"/>
+                <w:vertAlign w:val="baseline"/>
+                <w:lang w:val="en-US" w:eastAsia="zh-CN"/>
+              </w:rPr>
+            </w:pPr>
+          </w:p>
+        </w:tc>
+      </w:tr>
+      <w:tr>
+        <w:tblPrEx>
+          <w:tblBorders>
+            <w:top w:val="single" w:color="auto" w:sz="4" w:space="0"/>
+            <w:left w:val="single" w:color="auto" w:sz="4" w:space="0"/>
+            <w:bottom w:val="single" w:color="auto" w:sz="4" w:space="0"/>
+            <w:right w:val="single" w:color="auto" w:sz="4" w:space="0"/>
+            <w:insideH w:val="single" w:color="auto" w:sz="4" w:space="0"/>
+            <w:insideV w:val="single" w:color="auto" w:sz="4" w:space="0"/>
+          </w:tblBorders>
+          <w:tblCellMar>
+            <w:left w:w="108" w:type="dxa"/>
+            <w:right w:w="108" w:type="dxa"/>
+          </w:tblCellMar>
+        </w:tblPrEx>
+        <w:tc>
+          <w:tcPr>
+            <w:tcW w:w="2840" w:type="dxa"/>
+          </w:tcPr>
+          <w:p>
+            <w:pPr>
+              <w:jc w:val="left"/>
+              <w:rPr>
+                <w:rFonts w:hint="eastAsia"/>
+                <w:sz w:val="18"/>
+                <w:szCs w:val="18"/>
+                <w:lang w:eastAsia="zh-CN"/>
+              </w:rPr>
+            </w:pPr>
+            <w:r>
+              <w:rPr>
+                <w:rFonts w:hint="eastAsia"/>
+                <w:sz w:val="18"/>
+                <w:szCs w:val="18"/>
+                <w:lang w:eastAsia="zh-CN"/>
+              </w:rPr>
+              <w:t>斑块状缺陷 (Patches)</w:t>
+            </w:r>
+          </w:p>
+        </w:tc>
+        <w:tc>
+          <w:tcPr>
+            <w:tcW w:w="2841" w:type="dxa"/>
+          </w:tcPr>
+          <w:p>
+            <w:pPr>
+              <w:rPr>
+                <w:rFonts w:hint="eastAsia"/>
+                <w:sz w:val="18"/>
+                <w:szCs w:val="18"/>
+                <w:vertAlign w:val="baseline"/>
+                <w:lang w:val="en-US" w:eastAsia="zh-CN"/>
+              </w:rPr>
+            </w:pPr>
+          </w:p>
+        </w:tc>
+        <w:tc>
+          <w:tcPr>
+            <w:tcW w:w="2841" w:type="dxa"/>
+          </w:tcPr>
+          <w:p>
+            <w:pPr>
+              <w:rPr>
+                <w:rFonts w:hint="eastAsia"/>
+                <w:sz w:val="18"/>
+                <w:szCs w:val="18"/>
+                <w:vertAlign w:val="baseline"/>
+                <w:lang w:val="en-US" w:eastAsia="zh-CN"/>
+              </w:rPr>
+            </w:pPr>
+          </w:p>
+        </w:tc>
+      </w:tr>
+      <w:tr>
+        <w:tblPrEx>
+          <w:tblBorders>
+            <w:top w:val="single" w:color="auto" w:sz="4" w:space="0"/>
+            <w:left w:val="single" w:color="auto" w:sz="4" w:space="0"/>
+            <w:bottom w:val="single" w:color="auto" w:sz="4" w:space="0"/>
+            <w:right w:val="single" w:color="auto" w:sz="4" w:space="0"/>
+            <w:insideH w:val="single" w:color="auto" w:sz="4" w:space="0"/>
+            <w:insideV w:val="single" w:color="auto" w:sz="4" w:space="0"/>
+          </w:tblBorders>
+          <w:tblCellMar>
+            <w:left w:w="108" w:type="dxa"/>
+            <w:right w:w="108" w:type="dxa"/>
+          </w:tblCellMar>
+        </w:tblPrEx>
+        <w:tc>
+          <w:tcPr>
+            <w:tcW w:w="2840" w:type="dxa"/>
+          </w:tcPr>
+          <w:p>
+            <w:pPr>
+              <w:jc w:val="left"/>
+              <w:rPr>
+                <w:rFonts w:hint="eastAsia"/>
+                <w:sz w:val="18"/>
+                <w:szCs w:val="18"/>
+                <w:lang w:eastAsia="zh-CN"/>
+              </w:rPr>
+            </w:pPr>
+            <w:r>
+              <w:rPr>
+                <w:rFonts w:hint="eastAsia"/>
+                <w:sz w:val="18"/>
+                <w:szCs w:val="18"/>
+                <w:lang w:eastAsia="zh-CN"/>
+              </w:rPr>
+              <w:t>凹坑表面缺陷 (Pitted surface)</w:t>
+            </w:r>
+          </w:p>
+        </w:tc>
+        <w:tc>
+          <w:tcPr>
+            <w:tcW w:w="2841" w:type="dxa"/>
+          </w:tcPr>
+          <w:p>
+            <w:pPr>
+              <w:rPr>
+                <w:rFonts w:hint="eastAsia"/>
+                <w:sz w:val="18"/>
+                <w:szCs w:val="18"/>
+                <w:vertAlign w:val="baseline"/>
+                <w:lang w:val="en-US" w:eastAsia="zh-CN"/>
+              </w:rPr>
+            </w:pPr>
+          </w:p>
+        </w:tc>
+        <w:tc>
+          <w:tcPr>
+            <w:tcW w:w="2841" w:type="dxa"/>
+          </w:tcPr>
+          <w:p>
+            <w:pPr>
+              <w:rPr>
+                <w:rFonts w:hint="eastAsia"/>
+                <w:sz w:val="18"/>
+                <w:szCs w:val="18"/>
+                <w:vertAlign w:val="baseline"/>
+                <w:lang w:val="en-US" w:eastAsia="zh-CN"/>
+              </w:rPr>
+            </w:pPr>
+          </w:p>
+        </w:tc>
+      </w:tr>
+      <w:tr>
+        <w:tblPrEx>
+          <w:tblBorders>
+            <w:top w:val="single" w:color="auto" w:sz="4" w:space="0"/>
+            <w:left w:val="single" w:color="auto" w:sz="4" w:space="0"/>
+            <w:bottom w:val="single" w:color="auto" w:sz="4" w:space="0"/>
+            <w:right w:val="single" w:color="auto" w:sz="4" w:space="0"/>
+            <w:insideH w:val="single" w:color="auto" w:sz="4" w:space="0"/>
+            <w:insideV w:val="single" w:color="auto" w:sz="4" w:space="0"/>
+          </w:tblBorders>
+          <w:tblCellMar>
+            <w:left w:w="108" w:type="dxa"/>
+            <w:right w:w="108" w:type="dxa"/>
+          </w:tblCellMar>
+        </w:tblPrEx>
+        <w:tc>
+          <w:tcPr>
+            <w:tcW w:w="2840" w:type="dxa"/>
+          </w:tcPr>
+          <w:p>
+            <w:pPr>
+              <w:jc w:val="left"/>
+              <w:rPr>
+                <w:rFonts w:hint="eastAsia"/>
+                <w:sz w:val="18"/>
+                <w:szCs w:val="18"/>
+                <w:lang w:eastAsia="zh-CN"/>
+              </w:rPr>
+            </w:pPr>
+            <w:r>
+              <w:rPr>
+                <w:rFonts w:hint="eastAsia"/>
+                <w:sz w:val="18"/>
+                <w:szCs w:val="18"/>
+                <w:lang w:eastAsia="zh-CN"/>
+              </w:rPr>
+              <w:t>鳞片状氧化物表面缺陷 (Rolled in scale)</w:t>
+            </w:r>
+          </w:p>
+        </w:tc>
+        <w:tc>
+          <w:tcPr>
+            <w:tcW w:w="2841" w:type="dxa"/>
+          </w:tcPr>
+          <w:p>
+            <w:pPr>
+              <w:rPr>
+                <w:rFonts w:hint="eastAsia"/>
+                <w:sz w:val="18"/>
+                <w:szCs w:val="18"/>
+                <w:vertAlign w:val="baseline"/>
+                <w:lang w:val="en-US" w:eastAsia="zh-CN"/>
+              </w:rPr>
+            </w:pPr>
+          </w:p>
+        </w:tc>
+        <w:tc>
+          <w:tcPr>
+            <w:tcW w:w="2841" w:type="dxa"/>
+          </w:tcPr>
+          <w:p>
+            <w:pPr>
+              <w:rPr>
+                <w:rFonts w:hint="eastAsia"/>
+                <w:sz w:val="18"/>
+                <w:szCs w:val="18"/>
+                <w:vertAlign w:val="baseline"/>
+                <w:lang w:val="en-US" w:eastAsia="zh-CN"/>
+              </w:rPr>
+            </w:pPr>
+          </w:p>
+        </w:tc>
+      </w:tr>
+    </w:tbl>
+    <w:p>
+      <w:pPr>
+        <w:rPr>
+          <w:rFonts w:hint="eastAsia"/>
+          <w:lang w:val="en-US" w:eastAsia="zh-CN"/>
+        </w:rPr>
+      </w:pPr>
+    </w:p>
+    <w:p>
+      <w:pPr>
+        <w:pStyle w:val="4"/>
+        <w:bidi w:val="0"/>
+        <w:rPr>
+          <w:rFonts w:hint="eastAsia"/>
+          <w:lang w:val="en-US" w:eastAsia="zh-CN"/>
+        </w:rPr>
+      </w:pPr>
+      <w:r>
+        <w:rPr>
+          <w:rFonts w:hint="eastAsia"/>
+          <w:lang w:val="en-US" w:eastAsia="zh-CN"/>
+        </w:rPr>
+        <w:t>图像预处理</w:t>
+      </w:r>
+    </w:p>
+    <w:p>
+      <w:pPr>
+        <w:rPr>
+          <w:rFonts w:hint="eastAsia"/>
+          <w:lang w:val="en-US" w:eastAsia="zh-CN"/>
+        </w:rPr>
+      </w:pPr>
+      <w:r>
+        <w:rPr>
+          <w:rFonts w:hint="eastAsia"/>
+          <w:lang w:val="en-US" w:eastAsia="zh-CN"/>
+        </w:rPr>
+        <w:t>图像预处理可以提高模型的鲁棒性：数据增强可以通过引入不同的变化和变形，增加训练数据集的多样性，从而提高缺陷检测模型的鲁棒性，使其能够更好地适应真实工业生产中的不同场景和条件，减少过拟合的风险。</w:t>
+      </w:r>
+    </w:p>
+    <w:p>
+      <w:pPr>
+        <w:rPr>
+          <w:rFonts w:hint="eastAsia"/>
+          <w:lang w:val="en-US" w:eastAsia="zh-CN"/>
+        </w:rPr>
+      </w:pPr>
+      <w:r>
+        <w:rPr>
+          <w:rFonts w:hint="eastAsia"/>
+          <w:lang w:val="en-US" w:eastAsia="zh-CN"/>
+        </w:rPr>
+        <w:t>增加样本数量：在实际的缺陷检测应用中，获取大规模的缺陷样本数据可能会面临困难，而数据增强可以通过对少量样本进行多次变换生成更多的样本，从而增加训练数据集的规模，提高模型的训练效果。</w:t>
+      </w:r>
+    </w:p>
+    <w:p>
+      <w:pPr>
+        <w:rPr>
+          <w:rFonts w:hint="eastAsia"/>
+          <w:lang w:val="en-US" w:eastAsia="zh-CN"/>
+        </w:rPr>
+      </w:pPr>
+      <w:r>
+        <w:rPr>
+          <w:rFonts w:hint="eastAsia"/>
+          <w:lang w:val="en-US" w:eastAsia="zh-CN"/>
+        </w:rPr>
+        <w:t>改善模型的泛化能力：数据增强可以通过模拟真实世界中不同的光照、噪声、遮挡等情况，使模型更好地学习不同的缺陷特征，并能够在实际应用中更好地应对各种情况，从而提高模型的泛化能力，增强其在未知数据上的检测能力。</w:t>
+      </w:r>
+    </w:p>
+    <w:p>
+      <w:pPr>
+        <w:rPr>
+          <w:rFonts w:hint="eastAsia"/>
+          <w:lang w:val="en-US" w:eastAsia="zh-CN"/>
+        </w:rPr>
+      </w:pPr>
+      <w:r>
+        <w:rPr>
+          <w:rFonts w:hint="eastAsia"/>
+          <w:lang w:val="en-US" w:eastAsia="zh-CN"/>
+        </w:rPr>
+        <w:t>增加模型对缺陷多样性的识别能力：数据增强可以引入不同类型、不同形状、不同尺寸、不同位置等不同的缺陷样本，从而增加模型对不同缺陷多样性的识别能力，使其更好地适应实际生产中可能出现的各种缺陷情况。</w:t>
+      </w:r>
+    </w:p>
+    <w:p>
+      <w:pPr>
+        <w:rPr>
+          <w:rFonts w:hint="eastAsia"/>
+          <w:lang w:val="en-US" w:eastAsia="zh-CN"/>
+        </w:rPr>
+      </w:pPr>
+      <w:r>
+        <w:rPr>
+          <w:rFonts w:hint="eastAsia"/>
+          <w:lang w:val="en-US" w:eastAsia="zh-CN"/>
+        </w:rPr>
+        <w:t>提高缺陷检测的精度和稳定性：通过合理的数据增强策略，可以使缺陷检测模型更好地学习缺陷的特征，并且在检测过程中更加准确和稳定，从而提高缺陷检测的精度和可靠性。</w:t>
+      </w:r>
+    </w:p>
+    <w:p>
+      <w:pPr>
+        <w:rPr>
+          <w:rFonts w:hint="eastAsia"/>
+          <w:lang w:val="en-US" w:eastAsia="zh-CN"/>
+        </w:rPr>
+      </w:pPr>
+    </w:p>
+    <w:p>
+      <w:pPr>
+        <w:widowControl w:val="0"/>
+        <w:spacing w:line="440" w:lineRule="exact"/>
+        <w:ind w:firstLine="480"/>
+        <w:jc w:val="left"/>
+        <w:rPr>
+          <w:rFonts w:hint="eastAsia" w:ascii="Times New Roman" w:hAnsi="Times New Roman" w:eastAsia="宋体"/>
+          <w:sz w:val="24"/>
+          <w:szCs w:val="24"/>
+        </w:rPr>
+      </w:pPr>
+      <w:r>
+        <w:rPr>
+          <w:rFonts w:hint="eastAsia" w:ascii="Times New Roman" w:hAnsi="Times New Roman" w:eastAsia="宋体"/>
+          <w:sz w:val="24"/>
+          <w:szCs w:val="24"/>
+        </w:rPr>
+        <w:tab/>
+      </w:r>
+      <w:r>
+        <w:rPr>
+          <w:rFonts w:hint="eastAsia" w:ascii="Times New Roman" w:hAnsi="Times New Roman" w:eastAsia="宋体"/>
+          <w:sz w:val="24"/>
+          <w:szCs w:val="24"/>
+        </w:rPr>
+        <w:tab/>
+      </w:r>
+      <w:r>
+        <w:rPr>
+          <w:rFonts w:hint="eastAsia" w:ascii="Times New Roman" w:hAnsi="Times New Roman" w:eastAsia="宋体"/>
+          <w:sz w:val="24"/>
+          <w:szCs w:val="24"/>
+        </w:rPr>
+        <w:tab/>
+      </w:r>
+      <w:r>
+        <w:rPr>
+          <w:rFonts w:hint="eastAsia" w:ascii="Times New Roman" w:hAnsi="Times New Roman" w:eastAsia="宋体"/>
+          <w:sz w:val="24"/>
+          <w:szCs w:val="24"/>
+        </w:rPr>
+        <w:t>常用的图像处理方法</w:t>
+      </w:r>
+    </w:p>
+    <w:p>
+      <w:pPr>
+        <w:widowControl w:val="0"/>
+        <w:spacing w:line="440" w:lineRule="exact"/>
+        <w:ind w:firstLine="480"/>
+        <w:jc w:val="left"/>
+        <w:rPr>
+          <w:rFonts w:hint="eastAsia" w:ascii="Times New Roman" w:hAnsi="Times New Roman" w:eastAsia="宋体"/>
+          <w:sz w:val="24"/>
+          <w:szCs w:val="24"/>
+        </w:rPr>
+      </w:pPr>
+    </w:p>
+    <w:p>
+      <w:pPr>
+        <w:widowControl w:val="0"/>
+        <w:spacing w:line="440" w:lineRule="exact"/>
+        <w:ind w:firstLine="480"/>
+        <w:jc w:val="left"/>
+        <w:rPr>
+          <w:rFonts w:hint="eastAsia" w:ascii="Times New Roman" w:hAnsi="Times New Roman" w:eastAsia="宋体"/>
+          <w:sz w:val="24"/>
+          <w:szCs w:val="24"/>
+        </w:rPr>
+      </w:pPr>
+      <w:r>
+        <w:rPr>
+          <w:rFonts w:hint="eastAsia" w:ascii="Times New Roman" w:hAnsi="Times New Roman" w:eastAsia="宋体"/>
+          <w:sz w:val="24"/>
+          <w:szCs w:val="24"/>
+        </w:rPr>
+        <w:tab/>
+      </w:r>
+      <w:r>
+        <w:rPr>
+          <w:rFonts w:hint="eastAsia" w:ascii="Times New Roman" w:hAnsi="Times New Roman" w:eastAsia="宋体"/>
+          <w:sz w:val="24"/>
+          <w:szCs w:val="24"/>
+        </w:rPr>
+        <w:tab/>
+      </w:r>
+      <w:r>
+        <w:rPr>
+          <w:rFonts w:hint="eastAsia" w:ascii="Times New Roman" w:hAnsi="Times New Roman" w:eastAsia="宋体"/>
+          <w:sz w:val="24"/>
+          <w:szCs w:val="24"/>
+        </w:rPr>
+        <w:tab/>
+      </w:r>
+      <w:r>
+        <w:rPr>
+          <w:rFonts w:hint="eastAsia" w:ascii="Times New Roman" w:hAnsi="Times New Roman" w:eastAsia="宋体"/>
+          <w:sz w:val="24"/>
+          <w:szCs w:val="24"/>
+        </w:rPr>
+        <w:t>工业场景下特有的方法</w:t>
+      </w:r>
+    </w:p>
+    <w:p>
+      <w:pPr>
+        <w:widowControl w:val="0"/>
+        <w:spacing w:line="440" w:lineRule="exact"/>
+        <w:ind w:left="0" w:leftChars="0" w:firstLine="0" w:firstLineChars="0"/>
+        <w:jc w:val="left"/>
+        <w:rPr>
+          <w:rFonts w:hint="eastAsia" w:ascii="Times New Roman" w:hAnsi="Times New Roman" w:eastAsia="宋体"/>
+          <w:sz w:val="24"/>
+          <w:szCs w:val="24"/>
+        </w:rPr>
+      </w:pPr>
+      <w:r>
+        <w:rPr>
+          <w:rFonts w:hint="eastAsia" w:ascii="Times New Roman" w:hAnsi="Times New Roman" w:eastAsia="宋体"/>
+          <w:sz w:val="24"/>
+          <w:szCs w:val="24"/>
+        </w:rPr>
+        <w:t>在工业场景下，由于生产环境的特殊性，可以采用一些特有的数据增强策略来提升缺陷检测模型的性能。以下是一些可能在工业场景中常见的特有数据增强策略：</w:t>
+      </w:r>
+    </w:p>
+    <w:p>
+      <w:pPr>
+        <w:widowControl w:val="0"/>
+        <w:spacing w:line="440" w:lineRule="exact"/>
+        <w:ind w:left="0" w:leftChars="0" w:firstLine="0" w:firstLineChars="0"/>
+        <w:jc w:val="left"/>
+        <w:rPr>
+          <w:rFonts w:hint="eastAsia" w:ascii="Times New Roman" w:hAnsi="Times New Roman" w:eastAsia="宋体"/>
+          <w:sz w:val="24"/>
+          <w:szCs w:val="24"/>
+        </w:rPr>
+      </w:pPr>
+      <w:r>
+        <w:rPr>
+          <w:rFonts w:hint="eastAsia" w:ascii="Times New Roman" w:hAnsi="Times New Roman" w:eastAsia="宋体"/>
+          <w:sz w:val="24"/>
+          <w:szCs w:val="24"/>
+        </w:rPr>
+        <w:t>图像旋转和翻转：由于工业生产中物体的朝向和位置可能存在变化，可以通过对图像进行旋转和翻转变换来模拟实际生产中的朝向和位置变化。例如，对图像进行随机角度的旋转、水平或垂直翻转等变换，从而增加模型对不同朝向和位置的缺陷的识别能力。</w:t>
+      </w:r>
+    </w:p>
+    <w:p>
+      <w:pPr>
+        <w:widowControl w:val="0"/>
+        <w:spacing w:line="440" w:lineRule="exact"/>
+        <w:ind w:left="0" w:leftChars="0" w:firstLine="0" w:firstLineChars="0"/>
+        <w:jc w:val="left"/>
+        <w:rPr>
+          <w:rFonts w:hint="eastAsia" w:ascii="Times New Roman" w:hAnsi="Times New Roman" w:eastAsia="宋体"/>
+          <w:sz w:val="24"/>
+          <w:szCs w:val="24"/>
+        </w:rPr>
+      </w:pPr>
+      <w:r>
+        <w:rPr>
+          <w:rFonts w:hint="eastAsia" w:ascii="Times New Roman" w:hAnsi="Times New Roman" w:eastAsia="宋体"/>
+          <w:sz w:val="24"/>
+          <w:szCs w:val="24"/>
+        </w:rPr>
+        <w:t>光照变换：在工业生产现场，光照条件可能会受到环境、设备和材料等因素的影响，因此可以通过光照变换来模拟实际生产中的光照变化情况。例如，对图像进行亮度、对比度、曝光度等光照变换，从而提高模型对不同光照条件下的缺陷的检测能力。</w:t>
+      </w:r>
+    </w:p>
+    <w:p>
+      <w:pPr>
+        <w:widowControl w:val="0"/>
+        <w:spacing w:line="440" w:lineRule="exact"/>
+        <w:ind w:left="0" w:leftChars="0" w:firstLine="0" w:firstLineChars="0"/>
+        <w:jc w:val="left"/>
+        <w:rPr>
+          <w:rFonts w:hint="eastAsia" w:ascii="Times New Roman" w:hAnsi="Times New Roman" w:eastAsia="宋体"/>
+          <w:sz w:val="24"/>
+          <w:szCs w:val="24"/>
+        </w:rPr>
+      </w:pPr>
+      <w:r>
+        <w:rPr>
+          <w:rFonts w:hint="eastAsia" w:ascii="Times New Roman" w:hAnsi="Times New Roman" w:eastAsia="宋体"/>
+          <w:sz w:val="24"/>
+          <w:szCs w:val="24"/>
+        </w:rPr>
+        <w:t>噪声添加：在实际生产中，图像可能受到噪声的干扰，例如传感器噪声、电磁干扰等，可以通过添加噪声来模拟实际生产中的噪声情况。例如，向图像中添加高斯噪声、椒盐噪声等，从而提高模型对噪声环境下的缺陷的检测鲁棒性。</w:t>
+      </w:r>
+    </w:p>
+    <w:p>
+      <w:pPr>
+        <w:widowControl w:val="0"/>
+        <w:spacing w:line="440" w:lineRule="exact"/>
+        <w:ind w:left="0" w:leftChars="0" w:firstLine="0" w:firstLineChars="0"/>
+        <w:jc w:val="left"/>
+        <w:rPr>
+          <w:rFonts w:hint="eastAsia" w:ascii="Times New Roman" w:hAnsi="Times New Roman" w:eastAsia="宋体"/>
+          <w:sz w:val="24"/>
+          <w:szCs w:val="24"/>
+        </w:rPr>
+      </w:pPr>
+      <w:r>
+        <w:rPr>
+          <w:rFonts w:hint="eastAsia" w:ascii="Times New Roman" w:hAnsi="Times New Roman" w:eastAsia="宋体"/>
+          <w:sz w:val="24"/>
+          <w:szCs w:val="24"/>
+        </w:rPr>
+        <w:t>遮挡变换：在实际生产中，由于物体之间可能存在遮挡情况，可以通过遮挡变换来模拟实际生产中的遮挡情况。例如，向图像中添加随机形状、位置和尺寸的遮挡物体，从而增加模型对遮挡缺陷的检测能力。</w:t>
+      </w:r>
+    </w:p>
+    <w:p>
+      <w:pPr>
+        <w:widowControl w:val="0"/>
+        <w:spacing w:line="440" w:lineRule="exact"/>
+        <w:ind w:left="0" w:leftChars="0" w:firstLine="0" w:firstLineChars="0"/>
+        <w:jc w:val="left"/>
+        <w:rPr>
+          <w:rFonts w:hint="eastAsia" w:ascii="Times New Roman" w:hAnsi="Times New Roman" w:eastAsia="宋体"/>
+          <w:sz w:val="24"/>
+          <w:szCs w:val="24"/>
+        </w:rPr>
+      </w:pPr>
+      <w:r>
+        <w:rPr>
+          <w:rFonts w:hint="eastAsia" w:ascii="Times New Roman" w:hAnsi="Times New Roman" w:eastAsia="宋体"/>
+          <w:sz w:val="24"/>
+          <w:szCs w:val="24"/>
+        </w:rPr>
+        <w:t>数据平衡处理：在实际生产中，不同类型的缺陷可能存在样本不平衡的情况，可以通过数据平衡处理来解决这一问题。例如，通过欠采样、过采样等方法来平衡不同类别的缺陷样本数量，从而提高模型对不同类型缺陷的识别能力。</w:t>
+      </w:r>
+    </w:p>
+    <w:p>
+      <w:pPr>
+        <w:widowControl w:val="0"/>
+        <w:spacing w:line="440" w:lineRule="exact"/>
+        <w:ind w:left="0" w:leftChars="0" w:firstLine="0" w:firstLineChars="0"/>
+        <w:jc w:val="left"/>
+        <w:rPr>
+          <w:rFonts w:hint="eastAsia" w:ascii="Times New Roman" w:hAnsi="Times New Roman" w:eastAsia="宋体"/>
+          <w:sz w:val="24"/>
+          <w:szCs w:val="24"/>
+        </w:rPr>
+      </w:pPr>
+      <w:r>
+        <w:rPr>
+          <w:rFonts w:hint="eastAsia" w:ascii="Times New Roman" w:hAnsi="Times New Roman" w:eastAsia="宋体"/>
+          <w:sz w:val="24"/>
+          <w:szCs w:val="24"/>
+        </w:rPr>
+        <w:t>这些特有的数据增强策略可以根据具体的工业生产场景和缺陷检测任务的需求进行选择和调整，从而提升模型在工业场景下的缺陷检测性能。</w:t>
+      </w:r>
+    </w:p>
+    <w:p>
+      <w:pPr>
+        <w:widowControl w:val="0"/>
+        <w:spacing w:line="440" w:lineRule="exact"/>
+        <w:ind w:firstLine="480"/>
+        <w:jc w:val="left"/>
+        <w:rPr>
+          <w:rFonts w:hint="eastAsia" w:ascii="Times New Roman" w:hAnsi="Times New Roman" w:eastAsia="宋体"/>
+          <w:sz w:val="24"/>
+          <w:szCs w:val="24"/>
+        </w:rPr>
+      </w:pPr>
+      <w:r>
+        <w:rPr>
+          <w:rFonts w:hint="eastAsia" w:ascii="Times New Roman" w:hAnsi="Times New Roman" w:eastAsia="宋体"/>
+          <w:sz w:val="24"/>
+          <w:szCs w:val="24"/>
+        </w:rPr>
+        <w:tab/>
+      </w:r>
+      <w:r>
+        <w:rPr>
+          <w:rFonts w:hint="eastAsia" w:ascii="Times New Roman" w:hAnsi="Times New Roman" w:eastAsia="宋体"/>
+          <w:sz w:val="24"/>
+          <w:szCs w:val="24"/>
+        </w:rPr>
+        <w:tab/>
+      </w:r>
+      <w:r>
+        <w:rPr>
+          <w:rFonts w:hint="eastAsia" w:ascii="Times New Roman" w:hAnsi="Times New Roman" w:eastAsia="宋体"/>
+          <w:sz w:val="24"/>
+          <w:szCs w:val="24"/>
+        </w:rPr>
+        <w:tab/>
+      </w:r>
+      <w:r>
+        <w:rPr>
+          <w:rFonts w:hint="eastAsia" w:ascii="Times New Roman" w:hAnsi="Times New Roman" w:eastAsia="宋体"/>
+          <w:sz w:val="24"/>
+          <w:szCs w:val="24"/>
+        </w:rPr>
+        <w:tab/>
+      </w:r>
+      <w:r>
+        <w:rPr>
+          <w:rFonts w:hint="eastAsia" w:ascii="Times New Roman" w:hAnsi="Times New Roman" w:eastAsia="宋体"/>
+          <w:sz w:val="24"/>
+          <w:szCs w:val="24"/>
+        </w:rPr>
+        <w:t>降噪</w:t>
+      </w:r>
+    </w:p>
+    <w:p>
+      <w:pPr>
+        <w:widowControl w:val="0"/>
+        <w:spacing w:line="440" w:lineRule="exact"/>
+        <w:ind w:firstLine="480"/>
+        <w:jc w:val="left"/>
+        <w:rPr>
+          <w:rFonts w:hint="eastAsia" w:ascii="Times New Roman" w:hAnsi="Times New Roman" w:eastAsia="宋体"/>
+          <w:sz w:val="24"/>
+          <w:szCs w:val="24"/>
+        </w:rPr>
+      </w:pPr>
+      <w:r>
+        <w:rPr>
+          <w:rFonts w:hint="eastAsia" w:ascii="Times New Roman" w:hAnsi="Times New Roman" w:eastAsia="宋体"/>
+          <w:sz w:val="24"/>
+          <w:szCs w:val="24"/>
+        </w:rPr>
+        <w:tab/>
+      </w:r>
+      <w:r>
+        <w:rPr>
+          <w:rFonts w:hint="eastAsia" w:ascii="Times New Roman" w:hAnsi="Times New Roman" w:eastAsia="宋体"/>
+          <w:sz w:val="24"/>
+          <w:szCs w:val="24"/>
+        </w:rPr>
+        <w:tab/>
+      </w:r>
+      <w:r>
+        <w:rPr>
+          <w:rFonts w:hint="eastAsia" w:ascii="Times New Roman" w:hAnsi="Times New Roman" w:eastAsia="宋体"/>
+          <w:sz w:val="24"/>
+          <w:szCs w:val="24"/>
+        </w:rPr>
+        <w:t>缺失值、清洗</w:t>
+      </w:r>
+    </w:p>
+    <w:p>
+      <w:pPr>
+        <w:widowControl w:val="0"/>
+        <w:spacing w:line="440" w:lineRule="exact"/>
+        <w:ind w:firstLine="480"/>
+        <w:jc w:val="left"/>
+        <w:rPr>
+          <w:rFonts w:hint="eastAsia" w:ascii="Times New Roman" w:hAnsi="Times New Roman" w:eastAsia="宋体"/>
+          <w:sz w:val="24"/>
+          <w:szCs w:val="24"/>
+        </w:rPr>
+      </w:pPr>
+      <w:r>
+        <w:rPr>
+          <w:rFonts w:hint="eastAsia" w:ascii="Times New Roman" w:hAnsi="Times New Roman" w:eastAsia="宋体"/>
+          <w:sz w:val="24"/>
+          <w:szCs w:val="24"/>
+        </w:rPr>
+        <w:tab/>
+      </w:r>
+      <w:r>
+        <w:rPr>
+          <w:rFonts w:hint="eastAsia" w:ascii="Times New Roman" w:hAnsi="Times New Roman" w:eastAsia="宋体"/>
+          <w:sz w:val="24"/>
+          <w:szCs w:val="24"/>
+        </w:rPr>
+        <w:tab/>
+      </w:r>
+      <w:r>
+        <w:rPr>
+          <w:rFonts w:hint="eastAsia" w:ascii="Times New Roman" w:hAnsi="Times New Roman" w:eastAsia="宋体"/>
+          <w:sz w:val="24"/>
+          <w:szCs w:val="24"/>
+        </w:rPr>
+        <w:tab/>
+      </w:r>
+      <w:r>
+        <w:rPr>
+          <w:rFonts w:hint="eastAsia" w:ascii="Times New Roman" w:hAnsi="Times New Roman" w:eastAsia="宋体"/>
+          <w:sz w:val="24"/>
+          <w:szCs w:val="24"/>
+        </w:rPr>
+        <w:t>数据集与label的并集</w:t>
+      </w:r>
+    </w:p>
+    <w:p>
+      <w:pPr>
+        <w:widowControl w:val="0"/>
+        <w:spacing w:line="440" w:lineRule="exact"/>
+        <w:ind w:firstLine="480"/>
+        <w:jc w:val="left"/>
+        <w:rPr>
+          <w:rFonts w:ascii="Times New Roman" w:hAnsi="Times New Roman" w:eastAsia="宋体" w:cs="Times New Roman"/>
+          <w:sz w:val="24"/>
+          <w:szCs w:val="24"/>
+        </w:rPr>
+      </w:pPr>
+      <w:r>
+        <w:rPr>
+          <w:rFonts w:hint="eastAsia" w:ascii="Times New Roman" w:hAnsi="Times New Roman" w:eastAsia="宋体"/>
+          <w:sz w:val="24"/>
+          <w:szCs w:val="24"/>
+        </w:rPr>
+        <w:tab/>
+      </w:r>
+      <w:r>
+        <w:rPr>
+          <w:rFonts w:hint="eastAsia" w:ascii="Times New Roman" w:hAnsi="Times New Roman" w:eastAsia="宋体"/>
+          <w:sz w:val="24"/>
+          <w:szCs w:val="24"/>
+        </w:rPr>
+        <w:tab/>
+      </w:r>
+      <w:r>
+        <w:rPr>
+          <w:rFonts w:hint="eastAsia" w:ascii="Times New Roman" w:hAnsi="Times New Roman" w:eastAsia="宋体"/>
+          <w:sz w:val="24"/>
+          <w:szCs w:val="24"/>
+        </w:rPr>
+        <w:t>数据集扩充</w:t>
+      </w:r>
+    </w:p>
+    <w:p>
+      <w:pPr>
+        <w:rPr>
+          <w:rFonts w:hint="eastAsia"/>
+          <w:lang w:val="en-US" w:eastAsia="zh-CN"/>
+        </w:rPr>
+      </w:pPr>
+    </w:p>
+    <w:p>
+      <w:pPr>
+        <w:widowControl w:val="0"/>
+        <w:spacing w:line="440" w:lineRule="exact"/>
+        <w:ind w:firstLine="480"/>
+        <w:jc w:val="left"/>
+        <w:rPr>
+          <w:rFonts w:ascii="Times New Roman" w:hAnsi="Times New Roman" w:eastAsia="宋体" w:cs="Times New Roman"/>
+          <w:sz w:val="24"/>
+          <w:szCs w:val="24"/>
+        </w:rPr>
+      </w:pPr>
+    </w:p>
+    <w:p>
+      <w:pPr>
+        <w:widowControl w:val="0"/>
+        <w:spacing w:line="440" w:lineRule="exact"/>
+        <w:ind w:firstLine="480"/>
+        <w:jc w:val="left"/>
+        <w:rPr>
+          <w:rFonts w:ascii="Times New Roman" w:hAnsi="Times New Roman" w:eastAsia="宋体" w:cs="Times New Roman"/>
+          <w:sz w:val="24"/>
+          <w:szCs w:val="24"/>
+        </w:rPr>
+      </w:pPr>
     </w:p>
     <w:p>
       <w:pPr>
@@ -8336,7 +10678,7 @@
 
 <file path=word/commentsExtended.xml><?xml version="1.0" encoding="utf-8"?>
 <w15:commentsEx xmlns:wpc="http://schemas.microsoft.com/office/word/2010/wordprocessingCanvas" xmlns:mc="http://schemas.openxmlformats.org/markup-compatibility/2006" xmlns:o="urn:schemas-microsoft-com:office:office" xmlns:r="http://schemas.openxmlformats.org/officeDocument/2006/relationships" xmlns:m="http://schemas.openxmlformats.org/officeDocument/2006/math" xmlns:v="urn:schemas-microsoft-com:vml" xmlns:wp14="http://schemas.microsoft.com/office/word/2010/wordprocessingDrawing" xmlns:wp="http://schemas.openxmlformats.org/drawingml/2006/wordprocessingDrawing" xmlns:w="http://schemas.openxmlformats.org/wordprocessingml/2006/main" xmlns:w14="http://schemas.microsoft.com/office/word/2010/wordml" xmlns:w15="http://schemas.microsoft.com/office/word/2012/wordml" xmlns:w10="urn:schemas-microsoft-com:office:word" xmlns:wpg="http://schemas.microsoft.com/office/word/2010/wordprocessingGroup" xmlns:wpi="http://schemas.microsoft.com/office/word/2010/wordprocessingInk" xmlns:wne="http://schemas.microsoft.com/office/word/2006/wordml" xmlns:wps="http://schemas.microsoft.com/office/word/2010/wordprocessingShape" xmlns:wpsCustomData="http://www.wps.cn/officeDocument/2013/wpsCustomData" mc:Ignorable="w14 w15 wp14">
-  <w15:commentEx w15:paraId="0DF30FC6" w15:done="0"/>
+  <w15:commentEx w15:paraId="781556FE" w15:done="0"/>
 </w15:commentsEx>
 </file>
 
@@ -8463,9 +10805,311 @@
 <file path=word/numbering.xml><?xml version="1.0" encoding="utf-8"?>
 <w:numbering xmlns:wpc="http://schemas.microsoft.com/office/word/2010/wordprocessingCanvas" xmlns:mc="http://schemas.openxmlformats.org/markup-compatibility/2006" xmlns:o="urn:schemas-microsoft-com:office:office" xmlns:r="http://schemas.openxmlformats.org/officeDocument/2006/relationships" xmlns:m="http://schemas.openxmlformats.org/officeDocument/2006/math" xmlns:v="urn:schemas-microsoft-com:vml" xmlns:wp14="http://schemas.microsoft.com/office/word/2010/wordprocessingDrawing" xmlns:wp="http://schemas.openxmlformats.org/drawingml/2006/wordprocessingDrawing" xmlns:w10="urn:schemas-microsoft-com:office:word" xmlns:w="http://schemas.openxmlformats.org/wordprocessingml/2006/main" xmlns:w14="http://schemas.microsoft.com/office/word/2010/wordml" xmlns:wpg="http://schemas.microsoft.com/office/word/2010/wordprocessingGroup" xmlns:wpi="http://schemas.microsoft.com/office/word/2010/wordprocessingInk" xmlns:wne="http://schemas.microsoft.com/office/word/2006/wordml" xmlns:wps="http://schemas.microsoft.com/office/word/2010/wordprocessingShape" xmlns:wpsCustomData="http://www.wps.cn/officeDocument/2013/wpsCustomData" mc:Ignorable="w14 wp14">
   <w:abstractNum w:abstractNumId="0">
-    <w:nsid w:val="DFE06CCA"/>
+    <w:nsid w:val="990D4D9C"/>
+    <w:multiLevelType w:val="multilevel"/>
+    <w:tmpl w:val="990D4D9C"/>
+    <w:lvl w:ilvl="0" w:tentative="0">
+      <w:start w:val="1"/>
+      <w:numFmt w:val="decimal"/>
+      <w:pStyle w:val="4"/>
+      <w:lvlText w:val="%1."/>
+      <w:lvlJc w:val="left"/>
+      <w:pPr>
+        <w:tabs>
+          <w:tab w:val="left" w:pos="425"/>
+        </w:tabs>
+        <w:ind w:left="425" w:leftChars="0" w:hanging="425" w:firstLineChars="0"/>
+      </w:pPr>
+      <w:rPr>
+        <w:rFonts w:hint="default"/>
+      </w:rPr>
+    </w:lvl>
+    <w:lvl w:ilvl="1" w:tentative="0">
+      <w:start w:val="1"/>
+      <w:numFmt w:val="decimal"/>
+      <w:lvlText w:val="%1.%2."/>
+      <w:lvlJc w:val="left"/>
+      <w:pPr>
+        <w:tabs>
+          <w:tab w:val="left" w:pos="850"/>
+        </w:tabs>
+        <w:ind w:left="850" w:leftChars="0" w:hanging="453" w:firstLineChars="0"/>
+      </w:pPr>
+      <w:rPr>
+        <w:rFonts w:hint="default"/>
+      </w:rPr>
+    </w:lvl>
+    <w:lvl w:ilvl="2" w:tentative="0">
+      <w:start w:val="1"/>
+      <w:numFmt w:val="decimal"/>
+      <w:lvlText w:val="%1.%2.%3."/>
+      <w:lvlJc w:val="left"/>
+      <w:pPr>
+        <w:tabs>
+          <w:tab w:val="left" w:pos="1508"/>
+        </w:tabs>
+        <w:ind w:left="1508" w:leftChars="0" w:hanging="708" w:firstLineChars="0"/>
+      </w:pPr>
+      <w:rPr>
+        <w:rFonts w:hint="default"/>
+      </w:rPr>
+    </w:lvl>
+    <w:lvl w:ilvl="3" w:tentative="0">
+      <w:start w:val="1"/>
+      <w:numFmt w:val="decimal"/>
+      <w:lvlText w:val="%1.%2.%3.%4."/>
+      <w:lvlJc w:val="left"/>
+      <w:pPr>
+        <w:tabs>
+          <w:tab w:val="left" w:pos="2053"/>
+        </w:tabs>
+        <w:ind w:left="2053" w:leftChars="0" w:hanging="853" w:firstLineChars="0"/>
+      </w:pPr>
+      <w:rPr>
+        <w:rFonts w:hint="default"/>
+      </w:rPr>
+    </w:lvl>
+    <w:lvl w:ilvl="4" w:tentative="0">
+      <w:start w:val="1"/>
+      <w:numFmt w:val="decimal"/>
+      <w:lvlText w:val="%1.%2.%3.%4.%5."/>
+      <w:lvlJc w:val="left"/>
+      <w:pPr>
+        <w:tabs>
+          <w:tab w:val="left" w:pos="2495"/>
+        </w:tabs>
+        <w:ind w:left="2495" w:leftChars="0" w:hanging="895" w:firstLineChars="0"/>
+      </w:pPr>
+      <w:rPr>
+        <w:rFonts w:hint="default"/>
+      </w:rPr>
+    </w:lvl>
+    <w:lvl w:ilvl="5" w:tentative="0">
+      <w:start w:val="1"/>
+      <w:numFmt w:val="decimal"/>
+      <w:lvlText w:val="%1.%2.%3.%4.%5.%6."/>
+      <w:lvlJc w:val="left"/>
+      <w:pPr>
+        <w:tabs>
+          <w:tab w:val="left" w:pos="3136"/>
+        </w:tabs>
+        <w:ind w:left="3136" w:leftChars="0" w:hanging="1136" w:firstLineChars="0"/>
+      </w:pPr>
+      <w:rPr>
+        <w:rFonts w:hint="default"/>
+      </w:rPr>
+    </w:lvl>
+    <w:lvl w:ilvl="6" w:tentative="0">
+      <w:start w:val="1"/>
+      <w:numFmt w:val="decimal"/>
+      <w:lvlText w:val="%1.%2.%3.%4.%5.%6.%7."/>
+      <w:lvlJc w:val="left"/>
+      <w:pPr>
+        <w:tabs>
+          <w:tab w:val="left" w:pos="3673"/>
+        </w:tabs>
+        <w:ind w:left="3673" w:leftChars="0" w:hanging="1273" w:firstLineChars="0"/>
+      </w:pPr>
+      <w:rPr>
+        <w:rFonts w:hint="default"/>
+      </w:rPr>
+    </w:lvl>
+    <w:lvl w:ilvl="7" w:tentative="0">
+      <w:start w:val="1"/>
+      <w:numFmt w:val="decimal"/>
+      <w:lvlText w:val="%1.%2.%3.%4.%5.%6.%7.%8."/>
+      <w:lvlJc w:val="left"/>
+      <w:pPr>
+        <w:tabs>
+          <w:tab w:val="left" w:pos="4218"/>
+        </w:tabs>
+        <w:ind w:left="4218" w:leftChars="0" w:hanging="1418" w:firstLineChars="0"/>
+      </w:pPr>
+      <w:rPr>
+        <w:rFonts w:hint="default"/>
+      </w:rPr>
+    </w:lvl>
+    <w:lvl w:ilvl="8" w:tentative="0">
+      <w:start w:val="1"/>
+      <w:numFmt w:val="decimal"/>
+      <w:lvlText w:val="%1.%2.%3.%4.%5.%6.%7.%8.%9."/>
+      <w:lvlJc w:val="left"/>
+      <w:pPr>
+        <w:tabs>
+          <w:tab w:val="left" w:pos="4648"/>
+        </w:tabs>
+        <w:ind w:left="4648" w:leftChars="0" w:hanging="1448" w:firstLineChars="0"/>
+      </w:pPr>
+      <w:rPr>
+        <w:rFonts w:hint="default"/>
+      </w:rPr>
+    </w:lvl>
+  </w:abstractNum>
+  <w:abstractNum w:abstractNumId="1">
+    <w:nsid w:val="E3742E32"/>
+    <w:multiLevelType w:val="multilevel"/>
+    <w:tmpl w:val="E3742E32"/>
+    <w:lvl w:ilvl="0" w:tentative="0">
+      <w:start w:val="1"/>
+      <w:numFmt w:val="decimal"/>
+      <w:pStyle w:val="3"/>
+      <w:lvlText w:val="%1."/>
+      <w:lvlJc w:val="left"/>
+      <w:pPr>
+        <w:tabs>
+          <w:tab w:val="left" w:pos="425"/>
+        </w:tabs>
+        <w:ind w:left="425" w:leftChars="0" w:hanging="425" w:firstLineChars="0"/>
+      </w:pPr>
+      <w:rPr>
+        <w:rFonts w:hint="default"/>
+      </w:rPr>
+    </w:lvl>
+    <w:lvl w:ilvl="1" w:tentative="0">
+      <w:start w:val="1"/>
+      <w:numFmt w:val="decimal"/>
+      <w:lvlText w:val="%1.%2."/>
+      <w:lvlJc w:val="left"/>
+      <w:pPr>
+        <w:tabs>
+          <w:tab w:val="left" w:pos="567"/>
+        </w:tabs>
+        <w:ind w:left="567" w:leftChars="0" w:hanging="567" w:firstLineChars="0"/>
+      </w:pPr>
+      <w:rPr>
+        <w:rFonts w:hint="default"/>
+      </w:rPr>
+    </w:lvl>
+    <w:lvl w:ilvl="2" w:tentative="0">
+      <w:start w:val="1"/>
+      <w:numFmt w:val="decimal"/>
+      <w:lvlText w:val="%1.%2.%3."/>
+      <w:lvlJc w:val="left"/>
+      <w:pPr>
+        <w:tabs>
+          <w:tab w:val="left" w:pos="709"/>
+        </w:tabs>
+        <w:ind w:left="709" w:leftChars="0" w:hanging="709" w:firstLineChars="0"/>
+      </w:pPr>
+      <w:rPr>
+        <w:rFonts w:hint="default"/>
+      </w:rPr>
+    </w:lvl>
+    <w:lvl w:ilvl="3" w:tentative="0">
+      <w:start w:val="1"/>
+      <w:numFmt w:val="decimal"/>
+      <w:lvlText w:val="%1.%2.%3.%4."/>
+      <w:lvlJc w:val="left"/>
+      <w:pPr>
+        <w:tabs>
+          <w:tab w:val="left" w:pos="850"/>
+        </w:tabs>
+        <w:ind w:left="850" w:leftChars="0" w:hanging="850" w:firstLineChars="0"/>
+      </w:pPr>
+      <w:rPr>
+        <w:rFonts w:hint="default"/>
+      </w:rPr>
+    </w:lvl>
+    <w:lvl w:ilvl="4" w:tentative="0">
+      <w:start w:val="1"/>
+      <w:numFmt w:val="decimal"/>
+      <w:lvlText w:val="%1.%2.%3.%4.%5."/>
+      <w:lvlJc w:val="left"/>
+      <w:pPr>
+        <w:tabs>
+          <w:tab w:val="left" w:pos="991"/>
+        </w:tabs>
+        <w:ind w:left="991" w:leftChars="0" w:hanging="991" w:firstLineChars="0"/>
+      </w:pPr>
+      <w:rPr>
+        <w:rFonts w:hint="default"/>
+      </w:rPr>
+    </w:lvl>
+    <w:lvl w:ilvl="5" w:tentative="0">
+      <w:start w:val="1"/>
+      <w:numFmt w:val="decimal"/>
+      <w:lvlText w:val="%1.%2.%3.%4.%5.%6."/>
+      <w:lvlJc w:val="left"/>
+      <w:pPr>
+        <w:tabs>
+          <w:tab w:val="left" w:pos="1134"/>
+        </w:tabs>
+        <w:ind w:left="1134" w:leftChars="0" w:hanging="1134" w:firstLineChars="0"/>
+      </w:pPr>
+      <w:rPr>
+        <w:rFonts w:hint="default"/>
+      </w:rPr>
+    </w:lvl>
+    <w:lvl w:ilvl="6" w:tentative="0">
+      <w:start w:val="1"/>
+      <w:numFmt w:val="decimal"/>
+      <w:lvlText w:val="%1.%2.%3.%4.%5.%6.%7."/>
+      <w:lvlJc w:val="left"/>
+      <w:pPr>
+        <w:tabs>
+          <w:tab w:val="left" w:pos="1275"/>
+        </w:tabs>
+        <w:ind w:left="1275" w:leftChars="0" w:hanging="1275" w:firstLineChars="0"/>
+      </w:pPr>
+      <w:rPr>
+        <w:rFonts w:hint="default"/>
+      </w:rPr>
+    </w:lvl>
+    <w:lvl w:ilvl="7" w:tentative="0">
+      <w:start w:val="1"/>
+      <w:numFmt w:val="decimal"/>
+      <w:lvlText w:val="%1.%2.%3.%4.%5.%6.%7.%8."/>
+      <w:lvlJc w:val="left"/>
+      <w:pPr>
+        <w:tabs>
+          <w:tab w:val="left" w:pos="1418"/>
+        </w:tabs>
+        <w:ind w:left="1418" w:leftChars="0" w:hanging="1418" w:firstLineChars="0"/>
+      </w:pPr>
+      <w:rPr>
+        <w:rFonts w:hint="default"/>
+      </w:rPr>
+    </w:lvl>
+    <w:lvl w:ilvl="8" w:tentative="0">
+      <w:start w:val="1"/>
+      <w:numFmt w:val="decimal"/>
+      <w:lvlText w:val="%1.%2.%3.%4.%5.%6.%7.%8.%9."/>
+      <w:lvlJc w:val="left"/>
+      <w:pPr>
+        <w:tabs>
+          <w:tab w:val="left" w:pos="1558"/>
+        </w:tabs>
+        <w:ind w:left="1558" w:leftChars="0" w:hanging="1558" w:firstLineChars="0"/>
+      </w:pPr>
+      <w:rPr>
+        <w:rFonts w:hint="default"/>
+      </w:rPr>
+    </w:lvl>
+  </w:abstractNum>
+  <w:abstractNum w:abstractNumId="2">
+    <w:nsid w:val="ED82593D"/>
     <w:multiLevelType w:val="singleLevel"/>
-    <w:tmpl w:val="DFE06CCA"/>
+    <w:tmpl w:val="ED82593D"/>
+    <w:lvl w:ilvl="0" w:tentative="0">
+      <w:start w:val="1"/>
+      <w:numFmt w:val="bullet"/>
+      <w:lvlText w:val=""/>
+      <w:lvlJc w:val="left"/>
+      <w:pPr>
+        <w:tabs>
+          <w:tab w:val="left" w:pos="420"/>
+        </w:tabs>
+        <w:ind w:left="420" w:leftChars="0" w:hanging="420" w:firstLineChars="0"/>
+      </w:pPr>
+      <w:rPr>
+        <w:rFonts w:hint="default" w:ascii="Wingdings" w:hAnsi="Wingdings"/>
+      </w:rPr>
+    </w:lvl>
+  </w:abstractNum>
+  <w:abstractNum w:abstractNumId="3">
+    <w:nsid w:val="6345D8B8"/>
+    <w:multiLevelType w:val="multilevel"/>
+    <w:tmpl w:val="6345D8B8"/>
     <w:lvl w:ilvl="0" w:tentative="0">
       <w:start w:val="1"/>
       <w:numFmt w:val="decimal"/>
@@ -8482,9 +11126,138 @@
         <w:rFonts w:hint="default"/>
       </w:rPr>
     </w:lvl>
+    <w:lvl w:ilvl="1" w:tentative="0">
+      <w:start w:val="1"/>
+      <w:numFmt w:val="decimal"/>
+      <w:lvlText w:val="%1.%2."/>
+      <w:lvlJc w:val="left"/>
+      <w:pPr>
+        <w:tabs>
+          <w:tab w:val="left" w:pos="567"/>
+        </w:tabs>
+        <w:ind w:left="567" w:leftChars="0" w:hanging="567" w:firstLineChars="0"/>
+      </w:pPr>
+      <w:rPr>
+        <w:rFonts w:hint="default"/>
+      </w:rPr>
+    </w:lvl>
+    <w:lvl w:ilvl="2" w:tentative="0">
+      <w:start w:val="1"/>
+      <w:numFmt w:val="decimal"/>
+      <w:lvlText w:val="%1.%2.%3."/>
+      <w:lvlJc w:val="left"/>
+      <w:pPr>
+        <w:tabs>
+          <w:tab w:val="left" w:pos="709"/>
+        </w:tabs>
+        <w:ind w:left="709" w:leftChars="0" w:hanging="709" w:firstLineChars="0"/>
+      </w:pPr>
+      <w:rPr>
+        <w:rFonts w:hint="default"/>
+      </w:rPr>
+    </w:lvl>
+    <w:lvl w:ilvl="3" w:tentative="0">
+      <w:start w:val="1"/>
+      <w:numFmt w:val="decimal"/>
+      <w:lvlText w:val="%1.%2.%3.%4."/>
+      <w:lvlJc w:val="left"/>
+      <w:pPr>
+        <w:tabs>
+          <w:tab w:val="left" w:pos="850"/>
+        </w:tabs>
+        <w:ind w:left="850" w:leftChars="0" w:hanging="850" w:firstLineChars="0"/>
+      </w:pPr>
+      <w:rPr>
+        <w:rFonts w:hint="default"/>
+      </w:rPr>
+    </w:lvl>
+    <w:lvl w:ilvl="4" w:tentative="0">
+      <w:start w:val="1"/>
+      <w:numFmt w:val="decimal"/>
+      <w:lvlText w:val="%1.%2.%3.%4.%5."/>
+      <w:lvlJc w:val="left"/>
+      <w:pPr>
+        <w:tabs>
+          <w:tab w:val="left" w:pos="991"/>
+        </w:tabs>
+        <w:ind w:left="991" w:leftChars="0" w:hanging="991" w:firstLineChars="0"/>
+      </w:pPr>
+      <w:rPr>
+        <w:rFonts w:hint="default"/>
+      </w:rPr>
+    </w:lvl>
+    <w:lvl w:ilvl="5" w:tentative="0">
+      <w:start w:val="1"/>
+      <w:numFmt w:val="decimal"/>
+      <w:lvlText w:val="%1.%2.%3.%4.%5.%6."/>
+      <w:lvlJc w:val="left"/>
+      <w:pPr>
+        <w:tabs>
+          <w:tab w:val="left" w:pos="1134"/>
+        </w:tabs>
+        <w:ind w:left="1134" w:leftChars="0" w:hanging="1134" w:firstLineChars="0"/>
+      </w:pPr>
+      <w:rPr>
+        <w:rFonts w:hint="default"/>
+      </w:rPr>
+    </w:lvl>
+    <w:lvl w:ilvl="6" w:tentative="0">
+      <w:start w:val="1"/>
+      <w:numFmt w:val="decimal"/>
+      <w:lvlText w:val="%1.%2.%3.%4.%5.%6.%7."/>
+      <w:lvlJc w:val="left"/>
+      <w:pPr>
+        <w:tabs>
+          <w:tab w:val="left" w:pos="1275"/>
+        </w:tabs>
+        <w:ind w:left="1275" w:leftChars="0" w:hanging="1275" w:firstLineChars="0"/>
+      </w:pPr>
+      <w:rPr>
+        <w:rFonts w:hint="default"/>
+      </w:rPr>
+    </w:lvl>
+    <w:lvl w:ilvl="7" w:tentative="0">
+      <w:start w:val="1"/>
+      <w:numFmt w:val="decimal"/>
+      <w:lvlText w:val="%1.%2.%3.%4.%5.%6.%7.%8."/>
+      <w:lvlJc w:val="left"/>
+      <w:pPr>
+        <w:tabs>
+          <w:tab w:val="left" w:pos="1418"/>
+        </w:tabs>
+        <w:ind w:left="1418" w:leftChars="0" w:hanging="1418" w:firstLineChars="0"/>
+      </w:pPr>
+      <w:rPr>
+        <w:rFonts w:hint="default"/>
+      </w:rPr>
+    </w:lvl>
+    <w:lvl w:ilvl="8" w:tentative="0">
+      <w:start w:val="1"/>
+      <w:numFmt w:val="decimal"/>
+      <w:lvlText w:val="%1.%2.%3.%4.%5.%6.%7.%8.%9."/>
+      <w:lvlJc w:val="left"/>
+      <w:pPr>
+        <w:tabs>
+          <w:tab w:val="left" w:pos="1558"/>
+        </w:tabs>
+        <w:ind w:left="1558" w:leftChars="0" w:hanging="1558" w:firstLineChars="0"/>
+      </w:pPr>
+      <w:rPr>
+        <w:rFonts w:hint="default"/>
+      </w:rPr>
+    </w:lvl>
   </w:abstractNum>
   <w:num w:numId="1">
+    <w:abstractNumId w:val="3"/>
+  </w:num>
+  <w:num w:numId="2">
+    <w:abstractNumId w:val="1"/>
+  </w:num>
+  <w:num w:numId="3">
     <w:abstractNumId w:val="0"/>
+  </w:num>
+  <w:num w:numId="4">
+    <w:abstractNumId w:val="2"/>
   </w:num>
 </w:numbering>
 </file>
@@ -8808,6 +11581,10 @@
     <w:pPr>
       <w:keepNext/>
       <w:keepLines/>
+      <w:numPr>
+        <w:ilvl w:val="0"/>
+        <w:numId w:val="2"/>
+      </w:numPr>
       <w:spacing w:before="260" w:after="260" w:line="416" w:lineRule="auto"/>
       <w:outlineLvl w:val="1"/>
     </w:pPr>
@@ -8828,6 +11605,10 @@
     <w:pPr>
       <w:keepNext/>
       <w:keepLines/>
+      <w:numPr>
+        <w:ilvl w:val="0"/>
+        <w:numId w:val="3"/>
+      </w:numPr>
       <w:spacing w:before="260" w:after="260" w:line="416" w:lineRule="auto"/>
       <w:outlineLvl w:val="2"/>
     </w:pPr>

</xml_diff>